<commit_message>
Add credentials to docs
</commit_message>
<xml_diff>
--- a/dokumentacia.docx
+++ b/dokumentacia.docx
@@ -176,20 +176,390 @@
           <w:lang w:val="en-150"/>
         </w:rPr>
       </w:pPr>
+    </w:p>
+    <w:p>
+      <w:pPr>
+        <w:rPr>
+          <w:b/>
+          <w:bCs/>
+          <w:lang w:val="en-US"/>
+        </w:rPr>
+      </w:pPr>
       <w:proofErr w:type="spellStart"/>
       <w:r>
+        <w:rPr>
+          <w:b/>
+          <w:bCs/>
+          <w:lang w:val="en-US"/>
+        </w:rPr>
+        <w:t>Prihlasovacie</w:t>
+      </w:r>
+      <w:proofErr w:type="spellEnd"/>
+      <w:r>
+        <w:rPr>
+          <w:b/>
+          <w:bCs/>
+          <w:lang w:val="en-US"/>
+        </w:rPr>
+        <w:t xml:space="preserve"> </w:t>
+      </w:r>
+      <w:proofErr w:type="spellStart"/>
+      <w:r>
+        <w:rPr>
+          <w:b/>
+          <w:bCs/>
+          <w:lang w:val="en-US"/>
+        </w:rPr>
+        <w:t>udaje</w:t>
+      </w:r>
+      <w:proofErr w:type="spellEnd"/>
+      <w:r>
+        <w:rPr>
+          <w:b/>
+          <w:bCs/>
+          <w:lang w:val="en-US"/>
+        </w:rPr>
+        <w:t xml:space="preserve"> do </w:t>
+      </w:r>
+      <w:proofErr w:type="spellStart"/>
+      <w:r>
+        <w:rPr>
+          <w:b/>
+          <w:bCs/>
+          <w:lang w:val="en-US"/>
+        </w:rPr>
+        <w:t>aplikacie</w:t>
+      </w:r>
+      <w:proofErr w:type="spellEnd"/>
+      <w:r>
+        <w:rPr>
+          <w:b/>
+          <w:bCs/>
+          <w:lang w:val="en-US"/>
+        </w:rPr>
+        <w:t>:</w:t>
+      </w:r>
+    </w:p>
+    <w:p>
+      <w:pPr>
+        <w:rPr>
+          <w:b/>
+          <w:bCs/>
+          <w:lang w:val="en-US"/>
+        </w:rPr>
+      </w:pPr>
+      <w:r>
+        <w:rPr>
+          <w:b/>
+          <w:bCs/>
+          <w:lang w:val="en-US"/>
+        </w:rPr>
+        <w:t>Student:</w:t>
+      </w:r>
+    </w:p>
+    <w:p>
+      <w:pPr>
+        <w:rPr>
+          <w:lang w:val="en-US"/>
+        </w:rPr>
+      </w:pPr>
+      <w:r>
+        <w:rPr>
+          <w:lang w:val="en-US"/>
+        </w:rPr>
+        <w:t xml:space="preserve">Email: </w:t>
+      </w:r>
+      <w:hyperlink r:id="rId5" w:history="1">
+        <w:r>
+          <w:rPr>
+            <w:rStyle w:val="Hyperlink"/>
+            <w:lang w:val="en-US"/>
+          </w:rPr>
+          <w:t>xmrkvicka@stuba.sk</w:t>
+        </w:r>
+      </w:hyperlink>
+    </w:p>
+    <w:p>
+      <w:pPr>
+        <w:rPr>
+          <w:lang w:val="en-US"/>
+        </w:rPr>
+      </w:pPr>
+      <w:proofErr w:type="spellStart"/>
+      <w:r>
+        <w:rPr>
+          <w:lang w:val="en-US"/>
+        </w:rPr>
+        <w:t>Heslo</w:t>
+      </w:r>
+      <w:proofErr w:type="spellEnd"/>
+      <w:r>
+        <w:rPr>
+          <w:lang w:val="en-US"/>
+        </w:rPr>
+        <w:t>: password</w:t>
+      </w:r>
+    </w:p>
+    <w:p>
+      <w:pPr>
+        <w:rPr>
+          <w:lang w:val="en-US"/>
+        </w:rPr>
+      </w:pPr>
+    </w:p>
+    <w:p>
+      <w:pPr>
+        <w:rPr>
+          <w:b/>
+          <w:bCs/>
+          <w:lang w:val="en-US"/>
+        </w:rPr>
+      </w:pPr>
+      <w:proofErr w:type="spellStart"/>
+      <w:r>
+        <w:rPr>
+          <w:b/>
+          <w:bCs/>
+          <w:lang w:val="en-US"/>
+        </w:rPr>
+        <w:t>Ucitel</w:t>
+      </w:r>
+      <w:proofErr w:type="spellEnd"/>
+      <w:r>
+        <w:rPr>
+          <w:b/>
+          <w:bCs/>
+          <w:lang w:val="en-US"/>
+        </w:rPr>
+        <w:t>:</w:t>
+      </w:r>
+    </w:p>
+    <w:p>
+      <w:pPr>
+        <w:rPr>
+          <w:lang w:val="en-US"/>
+        </w:rPr>
+      </w:pPr>
+      <w:r>
+        <w:rPr>
+          <w:lang w:val="en-US"/>
+        </w:rPr>
+        <w:t xml:space="preserve">Email: </w:t>
+      </w:r>
+      <w:hyperlink r:id="rId6" w:history="1">
+        <w:r>
+          <w:rPr>
+            <w:rStyle w:val="Hyperlink"/>
+            <w:lang w:val="en-US"/>
+          </w:rPr>
+          <w:t>pan.ucitel@stuba.sk</w:t>
+        </w:r>
+      </w:hyperlink>
+    </w:p>
+    <w:p>
+      <w:pPr>
+        <w:rPr>
+          <w:lang w:val="en-US"/>
+        </w:rPr>
+      </w:pPr>
+      <w:proofErr w:type="spellStart"/>
+      <w:r>
+        <w:rPr>
+          <w:lang w:val="en-US"/>
+        </w:rPr>
+        <w:t>Heslo</w:t>
+      </w:r>
+      <w:proofErr w:type="spellEnd"/>
+      <w:r>
+        <w:rPr>
+          <w:lang w:val="en-US"/>
+        </w:rPr>
+        <w:t>: password</w:t>
+      </w:r>
+    </w:p>
+    <w:p>
+      <w:pPr>
         <w:rPr>
           <w:b/>
           <w:bCs/>
           <w:lang w:val="en-150"/>
         </w:rPr>
-        <w:t>Assigment</w:t>
-      </w:r>
-      <w:proofErr w:type="spellEnd"/>
+      </w:pPr>
+    </w:p>
+    <w:p>
+      <w:pPr>
+        <w:rPr>
+          <w:b/>
+          <w:bCs/>
+          <w:lang w:val="en-150"/>
+        </w:rPr>
+      </w:pPr>
+    </w:p>
+    <w:p>
+      <w:pPr>
+        <w:rPr>
+          <w:b/>
+          <w:bCs/>
+          <w:lang w:val="en-150"/>
+        </w:rPr>
+      </w:pPr>
+    </w:p>
+    <w:p>
+      <w:pPr>
+        <w:rPr>
+          <w:b/>
+          <w:bCs/>
+          <w:lang w:val="en-150"/>
+        </w:rPr>
+      </w:pPr>
+    </w:p>
+    <w:p>
+      <w:pPr>
+        <w:rPr>
+          <w:b/>
+          <w:bCs/>
+          <w:lang w:val="en-150"/>
+        </w:rPr>
+      </w:pPr>
+    </w:p>
+    <w:p>
+      <w:pPr>
+        <w:rPr>
+          <w:b/>
+          <w:bCs/>
+          <w:lang w:val="en-150"/>
+        </w:rPr>
+      </w:pPr>
+    </w:p>
+    <w:p>
+      <w:pPr>
+        <w:rPr>
+          <w:b/>
+          <w:bCs/>
+          <w:lang w:val="en-150"/>
+        </w:rPr>
+      </w:pPr>
+    </w:p>
+    <w:p>
+      <w:pPr>
+        <w:rPr>
+          <w:b/>
+          <w:bCs/>
+          <w:lang w:val="en-150"/>
+        </w:rPr>
+      </w:pPr>
+    </w:p>
+    <w:p>
+      <w:pPr>
+        <w:rPr>
+          <w:b/>
+          <w:bCs/>
+          <w:lang w:val="en-150"/>
+        </w:rPr>
+      </w:pPr>
+    </w:p>
+    <w:p>
+      <w:pPr>
+        <w:rPr>
+          <w:b/>
+          <w:bCs/>
+          <w:lang w:val="en-150"/>
+        </w:rPr>
+      </w:pPr>
+    </w:p>
+    <w:p>
+      <w:pPr>
+        <w:rPr>
+          <w:b/>
+          <w:bCs/>
+          <w:lang w:val="en-150"/>
+        </w:rPr>
+      </w:pPr>
+    </w:p>
+    <w:p>
+      <w:pPr>
+        <w:rPr>
+          <w:b/>
+          <w:bCs/>
+          <w:lang w:val="en-150"/>
+        </w:rPr>
+      </w:pPr>
+    </w:p>
+    <w:p>
+      <w:pPr>
+        <w:rPr>
+          <w:b/>
+          <w:bCs/>
+          <w:lang w:val="en-150"/>
+        </w:rPr>
+      </w:pPr>
+    </w:p>
+    <w:p>
+      <w:pPr>
+        <w:rPr>
+          <w:b/>
+          <w:bCs/>
+          <w:lang w:val="en-150"/>
+        </w:rPr>
+      </w:pPr>
+    </w:p>
+    <w:p>
+      <w:pPr>
+        <w:rPr>
+          <w:b/>
+          <w:bCs/>
+          <w:lang w:val="en-150"/>
+        </w:rPr>
+      </w:pPr>
+    </w:p>
+    <w:p>
+      <w:pPr>
+        <w:rPr>
+          <w:b/>
+          <w:bCs/>
+          <w:lang w:val="en-150"/>
+        </w:rPr>
+      </w:pPr>
+    </w:p>
+    <w:p>
+      <w:pPr>
+        <w:rPr>
+          <w:b/>
+          <w:bCs/>
+          <w:lang w:val="en-150"/>
+        </w:rPr>
+      </w:pPr>
+    </w:p>
+    <w:p>
+      <w:pPr>
+        <w:rPr>
+          <w:b/>
+          <w:bCs/>
+          <w:lang w:val="en-150"/>
+        </w:rPr>
+      </w:pPr>
+    </w:p>
+    <w:p>
+      <w:pPr>
+        <w:rPr>
+          <w:b/>
+          <w:bCs/>
+          <w:lang w:val="en-150"/>
+        </w:rPr>
+      </w:pPr>
+    </w:p>
+    <w:p>
+      <w:pPr>
+        <w:rPr>
+          <w:b/>
+          <w:bCs/>
+          <w:lang w:val="en-150"/>
+        </w:rPr>
+      </w:pPr>
     </w:p>
     <w:tbl>
       <w:tblPr>
-        <w:tblW w:w="6156" w:type="dxa"/>
+        <w:tblW w:w="6304" w:type="dxa"/>
         <w:tblCellMar>
           <w:top w:w="15" w:type="dxa"/>
           <w:left w:w="15" w:type="dxa"/>
@@ -199,13 +569,14 @@
         <w:tblLook w:val="04A0" w:firstRow="1" w:lastRow="0" w:firstColumn="1" w:lastColumn="0" w:noHBand="0" w:noVBand="1"/>
       </w:tblPr>
       <w:tblGrid>
-        <w:gridCol w:w="2971"/>
+        <w:gridCol w:w="3119"/>
         <w:gridCol w:w="849"/>
         <w:gridCol w:w="1379"/>
         <w:gridCol w:w="957"/>
       </w:tblGrid>
       <w:tr>
         <w:trPr>
+          <w:trHeight w:val="430"/>
           <w:tblHeader/>
         </w:trPr>
         <w:tc>
@@ -362,6 +733,9 @@
         </w:tc>
       </w:tr>
       <w:tr>
+        <w:trPr>
+          <w:trHeight w:val="458"/>
+        </w:trPr>
         <w:tc>
           <w:tcPr>
             <w:tcW w:w="0" w:type="auto"/>
@@ -501,6 +875,9 @@
         </w:tc>
       </w:tr>
       <w:tr>
+        <w:trPr>
+          <w:trHeight w:val="702"/>
+        </w:trPr>
         <w:tc>
           <w:tcPr>
             <w:tcW w:w="0" w:type="auto"/>
@@ -700,6 +1077,9 @@
         </w:tc>
       </w:tr>
       <w:tr>
+        <w:trPr>
+          <w:trHeight w:val="989"/>
+        </w:trPr>
         <w:tc>
           <w:tcPr>
             <w:tcW w:w="0" w:type="auto"/>
@@ -905,6 +1285,9 @@
         </w:tc>
       </w:tr>
       <w:tr>
+        <w:trPr>
+          <w:trHeight w:val="702"/>
+        </w:trPr>
         <w:tc>
           <w:tcPr>
             <w:tcW w:w="0" w:type="auto"/>
@@ -1071,6 +1454,9 @@
         </w:tc>
       </w:tr>
       <w:tr>
+        <w:trPr>
+          <w:trHeight w:val="702"/>
+        </w:trPr>
         <w:tc>
           <w:tcPr>
             <w:tcW w:w="0" w:type="auto"/>
@@ -1237,6 +1623,9 @@
         </w:tc>
       </w:tr>
       <w:tr>
+        <w:trPr>
+          <w:trHeight w:val="458"/>
+        </w:trPr>
         <w:tc>
           <w:tcPr>
             <w:tcW w:w="0" w:type="auto"/>
@@ -1402,6 +1791,9 @@
         </w:tc>
       </w:tr>
       <w:tr>
+        <w:trPr>
+          <w:trHeight w:val="458"/>
+        </w:trPr>
         <w:tc>
           <w:tcPr>
             <w:tcW w:w="0" w:type="auto"/>
@@ -1537,6 +1929,9 @@
         </w:tc>
       </w:tr>
       <w:tr>
+        <w:trPr>
+          <w:trHeight w:val="444"/>
+        </w:trPr>
         <w:tc>
           <w:tcPr>
             <w:tcW w:w="0" w:type="auto"/>
@@ -1680,6 +2075,9 @@
         </w:tc>
       </w:tr>
       <w:tr>
+        <w:trPr>
+          <w:trHeight w:val="989"/>
+        </w:trPr>
         <w:tc>
           <w:tcPr>
             <w:tcW w:w="0" w:type="auto"/>
@@ -1880,6 +2278,9 @@
         </w:tc>
       </w:tr>
       <w:tr>
+        <w:trPr>
+          <w:trHeight w:val="430"/>
+        </w:trPr>
         <w:tc>
           <w:tcPr>
             <w:tcW w:w="0" w:type="auto"/>
@@ -2024,6 +2425,9 @@
         </w:tc>
       </w:tr>
       <w:tr>
+        <w:trPr>
+          <w:trHeight w:val="430"/>
+        </w:trPr>
         <w:tc>
           <w:tcPr>
             <w:tcW w:w="0" w:type="auto"/>

</xml_diff>

<commit_message>
added video & change documentation
</commit_message>
<xml_diff>
--- a/dokumentacia.docx
+++ b/dokumentacia.docx
@@ -4,7 +4,7 @@
   <w:body>
     <w:p>
       <w:pPr>
-        <w:pStyle w:val="Title"/>
+        <w:pStyle w:val="Nzov"/>
         <w:rPr>
           <w:lang w:val="en-US"/>
         </w:rPr>
@@ -33,7 +33,7 @@
       <w:hyperlink r:id="rId4" w:history="1">
         <w:r>
           <w:rPr>
-            <w:rStyle w:val="Hyperlink"/>
+            <w:rStyle w:val="Hypertextovprepojenie"/>
             <w:lang w:val="en-US"/>
           </w:rPr>
           <w:t>https://site173.webte.fei.stuba.sk/</w:t>
@@ -48,231 +48,273 @@
     </w:p>
     <w:p>
       <w:pPr>
-        <w:pStyle w:val="Heading1"/>
-        <w:rPr>
-          <w:lang w:val="en-US"/>
-        </w:rPr>
-      </w:pPr>
+        <w:rPr>
+          <w:lang w:val="en-US"/>
+        </w:rPr>
+      </w:pPr>
+      <w:r>
+        <w:rPr>
+          <w:lang w:val="en-US"/>
+        </w:rPr>
+        <w:t xml:space="preserve">Link </w:t>
+      </w:r>
       <w:proofErr w:type="spellStart"/>
       <w:r>
         <w:rPr>
           <w:lang w:val="en-US"/>
         </w:rPr>
-        <w:t>Databáza</w:t>
+        <w:t>na</w:t>
       </w:r>
       <w:proofErr w:type="spellEnd"/>
-    </w:p>
-    <w:p>
-      <w:pPr>
-        <w:rPr>
-          <w:lang w:val="en-US"/>
-        </w:rPr>
-      </w:pPr>
-      <w:proofErr w:type="spellStart"/>
-      <w:r>
-        <w:rPr>
-          <w:lang w:val="en-US"/>
-        </w:rPr>
-        <w:t>Prihlasovacie</w:t>
-      </w:r>
-      <w:proofErr w:type="spellEnd"/>
-      <w:r>
-        <w:rPr>
-          <w:lang w:val="en-US"/>
-        </w:rPr>
-        <w:t xml:space="preserve"> </w:t>
-      </w:r>
-      <w:proofErr w:type="spellStart"/>
-      <w:r>
-        <w:rPr>
-          <w:lang w:val="en-US"/>
-        </w:rPr>
-        <w:t>údaje</w:t>
-      </w:r>
-      <w:proofErr w:type="spellEnd"/>
-      <w:r>
-        <w:rPr>
-          <w:lang w:val="en-US"/>
-        </w:rPr>
-        <w:t>:</w:t>
-      </w:r>
-    </w:p>
-    <w:p>
-      <w:pPr>
-        <w:rPr>
-          <w:lang w:val="en-US"/>
-        </w:rPr>
-      </w:pPr>
-      <w:r>
-        <w:rPr>
-          <w:lang w:val="en-US"/>
-        </w:rPr>
-        <w:t xml:space="preserve">Meno: </w:t>
-      </w:r>
-      <w:proofErr w:type="spellStart"/>
-      <w:r>
-        <w:rPr>
-          <w:lang w:val="en-US"/>
-        </w:rPr>
-        <w:t>webte</w:t>
-      </w:r>
-      <w:proofErr w:type="spellEnd"/>
-    </w:p>
-    <w:p>
-      <w:pPr>
-        <w:rPr>
-          <w:lang w:val="en-US"/>
-        </w:rPr>
-      </w:pPr>
-      <w:proofErr w:type="spellStart"/>
-      <w:r>
-        <w:rPr>
-          <w:lang w:val="en-US"/>
-        </w:rPr>
-        <w:t>Heslo</w:t>
-      </w:r>
-      <w:proofErr w:type="spellEnd"/>
-      <w:r>
-        <w:rPr>
-          <w:lang w:val="en-US"/>
-        </w:rPr>
-        <w:t xml:space="preserve">: </w:t>
-      </w:r>
-      <w:proofErr w:type="spellStart"/>
-      <w:r>
-        <w:rPr>
-          <w:lang w:val="en-US"/>
-        </w:rPr>
-        <w:t>webte</w:t>
-      </w:r>
-      <w:proofErr w:type="spellEnd"/>
-    </w:p>
-    <w:p>
-      <w:pPr>
-        <w:rPr>
-          <w:lang w:val="en-US"/>
-        </w:rPr>
-      </w:pPr>
-      <w:r>
-        <w:rPr>
-          <w:lang w:val="en-US"/>
-        </w:rPr>
-        <w:t xml:space="preserve">Db: </w:t>
-      </w:r>
-      <w:proofErr w:type="spellStart"/>
-      <w:r>
-        <w:rPr>
-          <w:lang w:val="en-US"/>
-        </w:rPr>
-        <w:t>semestralne_zadanie</w:t>
-      </w:r>
-      <w:proofErr w:type="spellEnd"/>
-    </w:p>
-    <w:p>
-      <w:pPr>
-        <w:rPr>
-          <w:b/>
-          <w:bCs/>
-          <w:lang w:val="en-150"/>
-        </w:rPr>
-      </w:pPr>
-    </w:p>
-    <w:p>
-      <w:pPr>
-        <w:rPr>
-          <w:b/>
-          <w:bCs/>
-          <w:lang w:val="en-US"/>
-        </w:rPr>
-      </w:pPr>
-      <w:proofErr w:type="spellStart"/>
-      <w:r>
-        <w:rPr>
-          <w:b/>
-          <w:bCs/>
-          <w:lang w:val="en-US"/>
-        </w:rPr>
-        <w:t>Prihlasovacie</w:t>
-      </w:r>
-      <w:proofErr w:type="spellEnd"/>
-      <w:r>
-        <w:rPr>
-          <w:b/>
-          <w:bCs/>
-          <w:lang w:val="en-US"/>
-        </w:rPr>
-        <w:t xml:space="preserve"> </w:t>
-      </w:r>
-      <w:proofErr w:type="spellStart"/>
-      <w:r>
-        <w:rPr>
-          <w:b/>
-          <w:bCs/>
-          <w:lang w:val="en-US"/>
-        </w:rPr>
-        <w:t>udaje</w:t>
-      </w:r>
-      <w:proofErr w:type="spellEnd"/>
-      <w:r>
-        <w:rPr>
-          <w:b/>
-          <w:bCs/>
-          <w:lang w:val="en-US"/>
-        </w:rPr>
-        <w:t xml:space="preserve"> do </w:t>
-      </w:r>
-      <w:proofErr w:type="spellStart"/>
-      <w:r>
-        <w:rPr>
-          <w:b/>
-          <w:bCs/>
-          <w:lang w:val="en-US"/>
-        </w:rPr>
-        <w:t>aplikacie</w:t>
-      </w:r>
-      <w:proofErr w:type="spellEnd"/>
-      <w:r>
-        <w:rPr>
-          <w:b/>
-          <w:bCs/>
-          <w:lang w:val="en-US"/>
-        </w:rPr>
-        <w:t>:</w:t>
-      </w:r>
-    </w:p>
-    <w:p>
-      <w:pPr>
-        <w:rPr>
-          <w:b/>
-          <w:bCs/>
-          <w:lang w:val="en-US"/>
-        </w:rPr>
-      </w:pPr>
-      <w:r>
-        <w:rPr>
-          <w:b/>
-          <w:bCs/>
-          <w:lang w:val="en-US"/>
-        </w:rPr>
-        <w:t>Student:</w:t>
-      </w:r>
-    </w:p>
-    <w:p>
-      <w:pPr>
-        <w:rPr>
-          <w:lang w:val="en-US"/>
-        </w:rPr>
-      </w:pPr>
-      <w:r>
-        <w:rPr>
-          <w:lang w:val="en-US"/>
-        </w:rPr>
-        <w:t xml:space="preserve">Email: </w:t>
+      <w:r>
+        <w:rPr>
+          <w:lang w:val="en-US"/>
+        </w:rPr>
+        <w:t xml:space="preserve"> video: </w:t>
       </w:r>
       <w:hyperlink r:id="rId5" w:history="1">
         <w:r>
           <w:rPr>
-            <w:rStyle w:val="Hyperlink"/>
+            <w:rStyle w:val="Hypertextovprepojenie"/>
+            <w:lang w:val="en-US"/>
+          </w:rPr>
+          <w:t>https://youtu.be/TTSsWNQA32s</w:t>
+        </w:r>
+      </w:hyperlink>
+      <w:r>
+        <w:rPr>
+          <w:lang w:val="en-US"/>
+        </w:rPr>
+        <w:t xml:space="preserve"> </w:t>
+      </w:r>
+    </w:p>
+    <w:p>
+      <w:pPr>
+        <w:pStyle w:val="Nadpis1"/>
+        <w:rPr>
+          <w:lang w:val="en-US"/>
+        </w:rPr>
+      </w:pPr>
+      <w:proofErr w:type="spellStart"/>
+      <w:r>
+        <w:rPr>
+          <w:lang w:val="en-US"/>
+        </w:rPr>
+        <w:t>Databáza</w:t>
+      </w:r>
+      <w:proofErr w:type="spellEnd"/>
+    </w:p>
+    <w:p>
+      <w:pPr>
+        <w:rPr>
+          <w:lang w:val="en-US"/>
+        </w:rPr>
+      </w:pPr>
+      <w:proofErr w:type="spellStart"/>
+      <w:r>
+        <w:rPr>
+          <w:lang w:val="en-US"/>
+        </w:rPr>
+        <w:t>Prihlasovacie</w:t>
+      </w:r>
+      <w:proofErr w:type="spellEnd"/>
+      <w:r>
+        <w:rPr>
+          <w:lang w:val="en-US"/>
+        </w:rPr>
+        <w:t xml:space="preserve"> </w:t>
+      </w:r>
+      <w:proofErr w:type="spellStart"/>
+      <w:r>
+        <w:rPr>
+          <w:lang w:val="en-US"/>
+        </w:rPr>
+        <w:t>údaje</w:t>
+      </w:r>
+      <w:proofErr w:type="spellEnd"/>
+      <w:r>
+        <w:rPr>
+          <w:lang w:val="en-US"/>
+        </w:rPr>
+        <w:t>:</w:t>
+      </w:r>
+    </w:p>
+    <w:p>
+      <w:pPr>
+        <w:rPr>
+          <w:lang w:val="en-US"/>
+        </w:rPr>
+      </w:pPr>
+      <w:r>
+        <w:rPr>
+          <w:lang w:val="en-US"/>
+        </w:rPr>
+        <w:t xml:space="preserve">Meno: </w:t>
+      </w:r>
+      <w:proofErr w:type="spellStart"/>
+      <w:r>
+        <w:rPr>
+          <w:lang w:val="en-US"/>
+        </w:rPr>
+        <w:t>webte</w:t>
+      </w:r>
+      <w:proofErr w:type="spellEnd"/>
+    </w:p>
+    <w:p>
+      <w:pPr>
+        <w:rPr>
+          <w:lang w:val="en-US"/>
+        </w:rPr>
+      </w:pPr>
+      <w:proofErr w:type="spellStart"/>
+      <w:r>
+        <w:rPr>
+          <w:lang w:val="en-US"/>
+        </w:rPr>
+        <w:t>Heslo</w:t>
+      </w:r>
+      <w:proofErr w:type="spellEnd"/>
+      <w:r>
+        <w:rPr>
+          <w:lang w:val="en-US"/>
+        </w:rPr>
+        <w:t xml:space="preserve">: </w:t>
+      </w:r>
+      <w:proofErr w:type="spellStart"/>
+      <w:r>
+        <w:rPr>
+          <w:lang w:val="en-US"/>
+        </w:rPr>
+        <w:t>webte</w:t>
+      </w:r>
+      <w:proofErr w:type="spellEnd"/>
+    </w:p>
+    <w:p>
+      <w:pPr>
+        <w:rPr>
+          <w:lang w:val="en-US"/>
+        </w:rPr>
+      </w:pPr>
+      <w:r>
+        <w:rPr>
+          <w:lang w:val="en-US"/>
+        </w:rPr>
+        <w:t xml:space="preserve">Db: </w:t>
+      </w:r>
+      <w:proofErr w:type="spellStart"/>
+      <w:r>
+        <w:rPr>
+          <w:lang w:val="en-US"/>
+        </w:rPr>
+        <w:t>semestralne_zadanie</w:t>
+      </w:r>
+      <w:proofErr w:type="spellEnd"/>
+    </w:p>
+    <w:p>
+      <w:pPr>
+        <w:rPr>
+          <w:b/>
+          <w:bCs/>
+          <w:lang/>
+        </w:rPr>
+      </w:pPr>
+    </w:p>
+    <w:p>
+      <w:pPr>
+        <w:rPr>
+          <w:b/>
+          <w:bCs/>
+          <w:lang w:val="en-US"/>
+        </w:rPr>
+      </w:pPr>
+      <w:proofErr w:type="spellStart"/>
+      <w:r>
+        <w:rPr>
+          <w:b/>
+          <w:bCs/>
+          <w:lang w:val="en-US"/>
+        </w:rPr>
+        <w:t>Prihlasovacie</w:t>
+      </w:r>
+      <w:proofErr w:type="spellEnd"/>
+      <w:r>
+        <w:rPr>
+          <w:b/>
+          <w:bCs/>
+          <w:lang w:val="en-US"/>
+        </w:rPr>
+        <w:t xml:space="preserve"> </w:t>
+      </w:r>
+      <w:proofErr w:type="spellStart"/>
+      <w:r>
+        <w:rPr>
+          <w:b/>
+          <w:bCs/>
+          <w:lang w:val="en-US"/>
+        </w:rPr>
+        <w:t>udaje</w:t>
+      </w:r>
+      <w:proofErr w:type="spellEnd"/>
+      <w:r>
+        <w:rPr>
+          <w:b/>
+          <w:bCs/>
+          <w:lang w:val="en-US"/>
+        </w:rPr>
+        <w:t xml:space="preserve"> do </w:t>
+      </w:r>
+      <w:proofErr w:type="spellStart"/>
+      <w:r>
+        <w:rPr>
+          <w:b/>
+          <w:bCs/>
+          <w:lang w:val="en-US"/>
+        </w:rPr>
+        <w:t>aplikacie</w:t>
+      </w:r>
+      <w:proofErr w:type="spellEnd"/>
+      <w:r>
+        <w:rPr>
+          <w:b/>
+          <w:bCs/>
+          <w:lang w:val="en-US"/>
+        </w:rPr>
+        <w:t>:</w:t>
+      </w:r>
+    </w:p>
+    <w:p>
+      <w:pPr>
+        <w:rPr>
+          <w:b/>
+          <w:bCs/>
+          <w:lang w:val="en-US"/>
+        </w:rPr>
+      </w:pPr>
+      <w:r>
+        <w:rPr>
+          <w:b/>
+          <w:bCs/>
+          <w:lang w:val="en-US"/>
+        </w:rPr>
+        <w:t>Student:</w:t>
+      </w:r>
+    </w:p>
+    <w:p>
+      <w:pPr>
+        <w:rPr>
+          <w:lang w:val="en-US"/>
+        </w:rPr>
+      </w:pPr>
+      <w:r>
+        <w:rPr>
+          <w:lang w:val="en-US"/>
+        </w:rPr>
+        <w:t xml:space="preserve">Email: </w:t>
+      </w:r>
+      <w:hyperlink r:id="rId6" w:history="1">
+        <w:r>
+          <w:rPr>
+            <w:rStyle w:val="Hypertextovprepojenie"/>
             <w:lang w:val="en-US"/>
           </w:rPr>
           <w:t>xmrkvicka@stuba.sk</w:t>
@@ -346,10 +388,10 @@
         </w:rPr>
         <w:t xml:space="preserve">Email: </w:t>
       </w:r>
-      <w:hyperlink r:id="rId6" w:history="1">
+      <w:hyperlink r:id="rId7" w:history="1">
         <w:r>
           <w:rPr>
-            <w:rStyle w:val="Hyperlink"/>
+            <w:rStyle w:val="Hypertextovprepojenie"/>
             <w:lang w:val="en-US"/>
           </w:rPr>
           <w:t>pan.ucitel@stuba.sk</w:t>
@@ -382,178 +424,178 @@
         <w:rPr>
           <w:b/>
           <w:bCs/>
-          <w:lang w:val="en-150"/>
-        </w:rPr>
-      </w:pPr>
-    </w:p>
-    <w:p>
-      <w:pPr>
-        <w:rPr>
-          <w:b/>
-          <w:bCs/>
-          <w:lang w:val="en-150"/>
-        </w:rPr>
-      </w:pPr>
-    </w:p>
-    <w:p>
-      <w:pPr>
-        <w:rPr>
-          <w:b/>
-          <w:bCs/>
-          <w:lang w:val="en-150"/>
-        </w:rPr>
-      </w:pPr>
-    </w:p>
-    <w:p>
-      <w:pPr>
-        <w:rPr>
-          <w:b/>
-          <w:bCs/>
-          <w:lang w:val="en-150"/>
-        </w:rPr>
-      </w:pPr>
-    </w:p>
-    <w:p>
-      <w:pPr>
-        <w:rPr>
-          <w:b/>
-          <w:bCs/>
-          <w:lang w:val="en-150"/>
-        </w:rPr>
-      </w:pPr>
-    </w:p>
-    <w:p>
-      <w:pPr>
-        <w:rPr>
-          <w:b/>
-          <w:bCs/>
-          <w:lang w:val="en-150"/>
-        </w:rPr>
-      </w:pPr>
-    </w:p>
-    <w:p>
-      <w:pPr>
-        <w:rPr>
-          <w:b/>
-          <w:bCs/>
-          <w:lang w:val="en-150"/>
-        </w:rPr>
-      </w:pPr>
-    </w:p>
-    <w:p>
-      <w:pPr>
-        <w:rPr>
-          <w:b/>
-          <w:bCs/>
-          <w:lang w:val="en-150"/>
-        </w:rPr>
-      </w:pPr>
-    </w:p>
-    <w:p>
-      <w:pPr>
-        <w:rPr>
-          <w:b/>
-          <w:bCs/>
-          <w:lang w:val="en-150"/>
-        </w:rPr>
-      </w:pPr>
-    </w:p>
-    <w:p>
-      <w:pPr>
-        <w:rPr>
-          <w:b/>
-          <w:bCs/>
-          <w:lang w:val="en-150"/>
-        </w:rPr>
-      </w:pPr>
-    </w:p>
-    <w:p>
-      <w:pPr>
-        <w:rPr>
-          <w:b/>
-          <w:bCs/>
-          <w:lang w:val="en-150"/>
-        </w:rPr>
-      </w:pPr>
-    </w:p>
-    <w:p>
-      <w:pPr>
-        <w:rPr>
-          <w:b/>
-          <w:bCs/>
-          <w:lang w:val="en-150"/>
-        </w:rPr>
-      </w:pPr>
-    </w:p>
-    <w:p>
-      <w:pPr>
-        <w:rPr>
-          <w:b/>
-          <w:bCs/>
-          <w:lang w:val="en-150"/>
-        </w:rPr>
-      </w:pPr>
-    </w:p>
-    <w:p>
-      <w:pPr>
-        <w:rPr>
-          <w:b/>
-          <w:bCs/>
-          <w:lang w:val="en-150"/>
-        </w:rPr>
-      </w:pPr>
-    </w:p>
-    <w:p>
-      <w:pPr>
-        <w:rPr>
-          <w:b/>
-          <w:bCs/>
-          <w:lang w:val="en-150"/>
-        </w:rPr>
-      </w:pPr>
-    </w:p>
-    <w:p>
-      <w:pPr>
-        <w:rPr>
-          <w:b/>
-          <w:bCs/>
-          <w:lang w:val="en-150"/>
-        </w:rPr>
-      </w:pPr>
-    </w:p>
-    <w:p>
-      <w:pPr>
-        <w:rPr>
-          <w:b/>
-          <w:bCs/>
-          <w:lang w:val="en-150"/>
-        </w:rPr>
-      </w:pPr>
-    </w:p>
-    <w:p>
-      <w:pPr>
-        <w:rPr>
-          <w:b/>
-          <w:bCs/>
-          <w:lang w:val="en-150"/>
-        </w:rPr>
-      </w:pPr>
-    </w:p>
-    <w:p>
-      <w:pPr>
-        <w:rPr>
-          <w:b/>
-          <w:bCs/>
-          <w:lang w:val="en-150"/>
-        </w:rPr>
-      </w:pPr>
-    </w:p>
-    <w:p>
-      <w:pPr>
-        <w:rPr>
-          <w:b/>
-          <w:bCs/>
-          <w:lang w:val="en-150"/>
+          <w:lang/>
+        </w:rPr>
+      </w:pPr>
+    </w:p>
+    <w:p>
+      <w:pPr>
+        <w:rPr>
+          <w:b/>
+          <w:bCs/>
+          <w:lang/>
+        </w:rPr>
+      </w:pPr>
+    </w:p>
+    <w:p>
+      <w:pPr>
+        <w:rPr>
+          <w:b/>
+          <w:bCs/>
+          <w:lang/>
+        </w:rPr>
+      </w:pPr>
+    </w:p>
+    <w:p>
+      <w:pPr>
+        <w:rPr>
+          <w:b/>
+          <w:bCs/>
+          <w:lang/>
+        </w:rPr>
+      </w:pPr>
+    </w:p>
+    <w:p>
+      <w:pPr>
+        <w:rPr>
+          <w:b/>
+          <w:bCs/>
+          <w:lang/>
+        </w:rPr>
+      </w:pPr>
+    </w:p>
+    <w:p>
+      <w:pPr>
+        <w:rPr>
+          <w:b/>
+          <w:bCs/>
+          <w:lang/>
+        </w:rPr>
+      </w:pPr>
+    </w:p>
+    <w:p>
+      <w:pPr>
+        <w:rPr>
+          <w:b/>
+          <w:bCs/>
+          <w:lang/>
+        </w:rPr>
+      </w:pPr>
+    </w:p>
+    <w:p>
+      <w:pPr>
+        <w:rPr>
+          <w:b/>
+          <w:bCs/>
+          <w:lang/>
+        </w:rPr>
+      </w:pPr>
+    </w:p>
+    <w:p>
+      <w:pPr>
+        <w:rPr>
+          <w:b/>
+          <w:bCs/>
+          <w:lang/>
+        </w:rPr>
+      </w:pPr>
+    </w:p>
+    <w:p>
+      <w:pPr>
+        <w:rPr>
+          <w:b/>
+          <w:bCs/>
+          <w:lang/>
+        </w:rPr>
+      </w:pPr>
+    </w:p>
+    <w:p>
+      <w:pPr>
+        <w:rPr>
+          <w:b/>
+          <w:bCs/>
+          <w:lang/>
+        </w:rPr>
+      </w:pPr>
+    </w:p>
+    <w:p>
+      <w:pPr>
+        <w:rPr>
+          <w:b/>
+          <w:bCs/>
+          <w:lang/>
+        </w:rPr>
+      </w:pPr>
+    </w:p>
+    <w:p>
+      <w:pPr>
+        <w:rPr>
+          <w:b/>
+          <w:bCs/>
+          <w:lang/>
+        </w:rPr>
+      </w:pPr>
+    </w:p>
+    <w:p>
+      <w:pPr>
+        <w:rPr>
+          <w:b/>
+          <w:bCs/>
+          <w:lang/>
+        </w:rPr>
+      </w:pPr>
+    </w:p>
+    <w:p>
+      <w:pPr>
+        <w:rPr>
+          <w:b/>
+          <w:bCs/>
+          <w:lang/>
+        </w:rPr>
+      </w:pPr>
+    </w:p>
+    <w:p>
+      <w:pPr>
+        <w:rPr>
+          <w:b/>
+          <w:bCs/>
+          <w:lang/>
+        </w:rPr>
+      </w:pPr>
+    </w:p>
+    <w:p>
+      <w:pPr>
+        <w:rPr>
+          <w:b/>
+          <w:bCs/>
+          <w:lang/>
+        </w:rPr>
+      </w:pPr>
+    </w:p>
+    <w:p>
+      <w:pPr>
+        <w:rPr>
+          <w:b/>
+          <w:bCs/>
+          <w:lang/>
+        </w:rPr>
+      </w:pPr>
+    </w:p>
+    <w:p>
+      <w:pPr>
+        <w:rPr>
+          <w:b/>
+          <w:bCs/>
+          <w:lang/>
+        </w:rPr>
+      </w:pPr>
+    </w:p>
+    <w:p>
+      <w:pPr>
+        <w:rPr>
+          <w:b/>
+          <w:bCs/>
+          <w:lang/>
         </w:rPr>
       </w:pPr>
     </w:p>
@@ -603,19 +645,17 @@
               <w:rPr>
                 <w:b/>
                 <w:bCs/>
-                <w:lang w:val="en-150"/>
-              </w:rPr>
-            </w:pPr>
-            <w:proofErr w:type="spellStart"/>
+                <w:lang/>
+              </w:rPr>
+            </w:pPr>
             <w:r>
               <w:rPr>
                 <w:b/>
                 <w:bCs/>
-                <w:lang w:val="en-150"/>
+                <w:lang/>
               </w:rPr>
               <w:t>úloha</w:t>
             </w:r>
-            <w:proofErr w:type="spellEnd"/>
           </w:p>
         </w:tc>
         <w:tc>
@@ -642,14 +682,14 @@
               <w:rPr>
                 <w:b/>
                 <w:bCs/>
-                <w:lang w:val="en-150"/>
+                <w:lang/>
               </w:rPr>
             </w:pPr>
             <w:r>
               <w:rPr>
                 <w:b/>
                 <w:bCs/>
-                <w:lang w:val="en-150"/>
+                <w:lang/>
               </w:rPr>
               <w:t>body</w:t>
             </w:r>
@@ -679,19 +719,17 @@
               <w:rPr>
                 <w:b/>
                 <w:bCs/>
-                <w:lang w:val="en-150"/>
-              </w:rPr>
-            </w:pPr>
-            <w:proofErr w:type="spellStart"/>
+                <w:lang/>
+              </w:rPr>
+            </w:pPr>
             <w:r>
               <w:rPr>
                 <w:b/>
                 <w:bCs/>
-                <w:lang w:val="en-150"/>
+                <w:lang/>
               </w:rPr>
               <w:t>pridadenie</w:t>
             </w:r>
-            <w:proofErr w:type="spellEnd"/>
           </w:p>
         </w:tc>
         <w:tc>
@@ -718,14 +756,14 @@
               <w:rPr>
                 <w:b/>
                 <w:bCs/>
-                <w:lang w:val="en-150"/>
+                <w:lang/>
               </w:rPr>
             </w:pPr>
             <w:r>
               <w:rPr>
                 <w:b/>
                 <w:bCs/>
-                <w:lang w:val="en-150"/>
+                <w:lang/>
               </w:rPr>
               <w:t>Status</w:t>
             </w:r>
@@ -758,47 +796,45 @@
           <w:p>
             <w:pPr>
               <w:rPr>
-                <w:lang w:val="en-150"/>
-              </w:rPr>
-            </w:pPr>
-            <w:proofErr w:type="spellStart"/>
-            <w:r>
-              <w:rPr>
-                <w:lang w:val="en-150"/>
+                <w:lang/>
+              </w:rPr>
+            </w:pPr>
+            <w:r>
+              <w:rPr>
+                <w:lang/>
               </w:rPr>
               <w:t>dvojjazyčnosť</w:t>
             </w:r>
-            <w:proofErr w:type="spellEnd"/>
-          </w:p>
-        </w:tc>
-        <w:tc>
-          <w:tcPr>
-            <w:tcW w:w="0" w:type="auto"/>
-            <w:tcBorders>
-              <w:top w:val="single" w:sz="6" w:space="0" w:color="515151"/>
-              <w:left w:val="single" w:sz="6" w:space="0" w:color="515151"/>
-              <w:bottom w:val="single" w:sz="6" w:space="0" w:color="515151"/>
-              <w:right w:val="single" w:sz="6" w:space="0" w:color="515151"/>
-            </w:tcBorders>
-            <w:shd w:val="clear" w:color="auto" w:fill="auto"/>
-            <w:tcMar>
-              <w:top w:w="90" w:type="dxa"/>
-              <w:left w:w="195" w:type="dxa"/>
-              <w:bottom w:w="90" w:type="dxa"/>
-              <w:right w:w="195" w:type="dxa"/>
-            </w:tcMar>
-            <w:vAlign w:val="center"/>
-            <w:hideMark/>
-          </w:tcPr>
-          <w:p>
-            <w:pPr>
-              <w:rPr>
-                <w:lang w:val="en-150"/>
-              </w:rPr>
-            </w:pPr>
-            <w:r>
-              <w:rPr>
-                <w:lang w:val="en-150"/>
+          </w:p>
+        </w:tc>
+        <w:tc>
+          <w:tcPr>
+            <w:tcW w:w="0" w:type="auto"/>
+            <w:tcBorders>
+              <w:top w:val="single" w:sz="6" w:space="0" w:color="515151"/>
+              <w:left w:val="single" w:sz="6" w:space="0" w:color="515151"/>
+              <w:bottom w:val="single" w:sz="6" w:space="0" w:color="515151"/>
+              <w:right w:val="single" w:sz="6" w:space="0" w:color="515151"/>
+            </w:tcBorders>
+            <w:shd w:val="clear" w:color="auto" w:fill="auto"/>
+            <w:tcMar>
+              <w:top w:w="90" w:type="dxa"/>
+              <w:left w:w="195" w:type="dxa"/>
+              <w:bottom w:w="90" w:type="dxa"/>
+              <w:right w:w="195" w:type="dxa"/>
+            </w:tcMar>
+            <w:vAlign w:val="center"/>
+            <w:hideMark/>
+          </w:tcPr>
+          <w:p>
+            <w:pPr>
+              <w:rPr>
+                <w:lang/>
+              </w:rPr>
+            </w:pPr>
+            <w:r>
+              <w:rPr>
+                <w:lang/>
               </w:rPr>
               <w:t>6</w:t>
             </w:r>
@@ -826,48 +862,46 @@
           <w:p>
             <w:pPr>
               <w:rPr>
-                <w:lang w:val="en-150"/>
-              </w:rPr>
-            </w:pPr>
-            <w:proofErr w:type="spellStart"/>
-            <w:r>
-              <w:rPr>
-                <w:lang w:val="en-150"/>
+                <w:lang/>
+              </w:rPr>
+            </w:pPr>
+            <w:r>
+              <w:rPr>
+                <w:lang/>
               </w:rPr>
               <w:t>Rado</w:t>
             </w:r>
-            <w:proofErr w:type="spellEnd"/>
-          </w:p>
-        </w:tc>
-        <w:tc>
-          <w:tcPr>
-            <w:tcW w:w="0" w:type="auto"/>
-            <w:tcBorders>
-              <w:top w:val="single" w:sz="6" w:space="0" w:color="515151"/>
-              <w:left w:val="single" w:sz="6" w:space="0" w:color="515151"/>
-              <w:bottom w:val="single" w:sz="6" w:space="0" w:color="515151"/>
-              <w:right w:val="single" w:sz="6" w:space="0" w:color="515151"/>
-            </w:tcBorders>
-            <w:shd w:val="clear" w:color="auto" w:fill="auto"/>
-            <w:tcMar>
-              <w:top w:w="90" w:type="dxa"/>
-              <w:left w:w="195" w:type="dxa"/>
-              <w:bottom w:w="90" w:type="dxa"/>
-              <w:right w:w="195" w:type="dxa"/>
-            </w:tcMar>
-            <w:vAlign w:val="center"/>
-            <w:hideMark/>
-          </w:tcPr>
-          <w:p>
-            <w:pPr>
-              <w:rPr>
-                <w:lang w:val="en-150"/>
+          </w:p>
+        </w:tc>
+        <w:tc>
+          <w:tcPr>
+            <w:tcW w:w="0" w:type="auto"/>
+            <w:tcBorders>
+              <w:top w:val="single" w:sz="6" w:space="0" w:color="515151"/>
+              <w:left w:val="single" w:sz="6" w:space="0" w:color="515151"/>
+              <w:bottom w:val="single" w:sz="6" w:space="0" w:color="515151"/>
+              <w:right w:val="single" w:sz="6" w:space="0" w:color="515151"/>
+            </w:tcBorders>
+            <w:shd w:val="clear" w:color="auto" w:fill="auto"/>
+            <w:tcMar>
+              <w:top w:w="90" w:type="dxa"/>
+              <w:left w:w="195" w:type="dxa"/>
+              <w:bottom w:w="90" w:type="dxa"/>
+              <w:right w:w="195" w:type="dxa"/>
+            </w:tcMar>
+            <w:vAlign w:val="center"/>
+            <w:hideMark/>
+          </w:tcPr>
+          <w:p>
+            <w:pPr>
+              <w:rPr>
+                <w:lang/>
               </w:rPr>
             </w:pPr>
             <w:r>
               <w:rPr>
                 <w:rFonts w:ascii="Segoe UI Emoji" w:hAnsi="Segoe UI Emoji" w:cs="Segoe UI Emoji"/>
-                <w:lang w:val="en-150"/>
+                <w:lang/>
               </w:rPr>
               <w:t>✅</w:t>
             </w:r>
@@ -900,109 +934,45 @@
           <w:p>
             <w:pPr>
               <w:rPr>
-                <w:lang w:val="en-150"/>
-              </w:rPr>
-            </w:pPr>
-            <w:proofErr w:type="spellStart"/>
-            <w:r>
-              <w:rPr>
-                <w:lang w:val="en-150"/>
-              </w:rPr>
-              <w:t>prihlasovanie</w:t>
-            </w:r>
-            <w:proofErr w:type="spellEnd"/>
-            <w:r>
-              <w:rPr>
-                <w:lang w:val="en-150"/>
-              </w:rPr>
-              <w:t xml:space="preserve"> </w:t>
-            </w:r>
-            <w:proofErr w:type="spellStart"/>
-            <w:r>
-              <w:rPr>
-                <w:lang w:val="en-150"/>
-              </w:rPr>
-              <w:t>sa</w:t>
-            </w:r>
-            <w:proofErr w:type="spellEnd"/>
-            <w:r>
-              <w:rPr>
-                <w:lang w:val="en-150"/>
-              </w:rPr>
-              <w:t xml:space="preserve"> do </w:t>
-            </w:r>
-            <w:proofErr w:type="spellStart"/>
-            <w:r>
-              <w:rPr>
-                <w:lang w:val="en-150"/>
-              </w:rPr>
-              <w:t>aplikácie</w:t>
-            </w:r>
-            <w:proofErr w:type="spellEnd"/>
-            <w:r>
-              <w:rPr>
-                <w:lang w:val="en-150"/>
-              </w:rPr>
-              <w:t xml:space="preserve"> (</w:t>
-            </w:r>
-            <w:proofErr w:type="spellStart"/>
-            <w:r>
-              <w:rPr>
-                <w:lang w:val="en-150"/>
-              </w:rPr>
-              <w:t>študent</w:t>
-            </w:r>
-            <w:proofErr w:type="spellEnd"/>
-            <w:r>
-              <w:rPr>
-                <w:lang w:val="en-150"/>
-              </w:rPr>
-              <w:t xml:space="preserve">, </w:t>
-            </w:r>
-            <w:proofErr w:type="spellStart"/>
-            <w:r>
-              <w:rPr>
-                <w:lang w:val="en-150"/>
-              </w:rPr>
-              <w:t>učiteľ</w:t>
-            </w:r>
-            <w:proofErr w:type="spellEnd"/>
-            <w:r>
-              <w:rPr>
-                <w:lang w:val="en-150"/>
-              </w:rPr>
-              <w:t>)</w:t>
-            </w:r>
-          </w:p>
-        </w:tc>
-        <w:tc>
-          <w:tcPr>
-            <w:tcW w:w="0" w:type="auto"/>
-            <w:tcBorders>
-              <w:top w:val="single" w:sz="6" w:space="0" w:color="515151"/>
-              <w:left w:val="single" w:sz="6" w:space="0" w:color="515151"/>
-              <w:bottom w:val="single" w:sz="6" w:space="0" w:color="515151"/>
-              <w:right w:val="single" w:sz="6" w:space="0" w:color="515151"/>
-            </w:tcBorders>
-            <w:shd w:val="clear" w:color="auto" w:fill="auto"/>
-            <w:tcMar>
-              <w:top w:w="90" w:type="dxa"/>
-              <w:left w:w="195" w:type="dxa"/>
-              <w:bottom w:w="90" w:type="dxa"/>
-              <w:right w:w="195" w:type="dxa"/>
-            </w:tcMar>
-            <w:vAlign w:val="center"/>
-            <w:hideMark/>
-          </w:tcPr>
-          <w:p>
-            <w:pPr>
-              <w:rPr>
-                <w:lang w:val="en-150"/>
-              </w:rPr>
-            </w:pPr>
-            <w:r>
-              <w:rPr>
-                <w:lang w:val="en-150"/>
+                <w:lang/>
+              </w:rPr>
+            </w:pPr>
+            <w:r>
+              <w:rPr>
+                <w:lang/>
+              </w:rPr>
+              <w:t>prihlasovanie sa do aplikácie (študent, učiteľ)</w:t>
+            </w:r>
+          </w:p>
+        </w:tc>
+        <w:tc>
+          <w:tcPr>
+            <w:tcW w:w="0" w:type="auto"/>
+            <w:tcBorders>
+              <w:top w:val="single" w:sz="6" w:space="0" w:color="515151"/>
+              <w:left w:val="single" w:sz="6" w:space="0" w:color="515151"/>
+              <w:bottom w:val="single" w:sz="6" w:space="0" w:color="515151"/>
+              <w:right w:val="single" w:sz="6" w:space="0" w:color="515151"/>
+            </w:tcBorders>
+            <w:shd w:val="clear" w:color="auto" w:fill="auto"/>
+            <w:tcMar>
+              <w:top w:w="90" w:type="dxa"/>
+              <w:left w:w="195" w:type="dxa"/>
+              <w:bottom w:w="90" w:type="dxa"/>
+              <w:right w:w="195" w:type="dxa"/>
+            </w:tcMar>
+            <w:vAlign w:val="center"/>
+            <w:hideMark/>
+          </w:tcPr>
+          <w:p>
+            <w:pPr>
+              <w:rPr>
+                <w:lang/>
+              </w:rPr>
+            </w:pPr>
+            <w:r>
+              <w:rPr>
+                <w:lang/>
               </w:rPr>
               <w:t>6</w:t>
             </w:r>
@@ -1030,12 +1000,12 @@
           <w:p>
             <w:pPr>
               <w:rPr>
-                <w:lang w:val="en-150"/>
-              </w:rPr>
-            </w:pPr>
-            <w:r>
-              <w:rPr>
-                <w:lang w:val="en-150"/>
+                <w:lang/>
+              </w:rPr>
+            </w:pPr>
+            <w:r>
+              <w:rPr>
+                <w:lang/>
               </w:rPr>
               <w:t>Nicolas</w:t>
             </w:r>
@@ -1063,13 +1033,13 @@
           <w:p>
             <w:pPr>
               <w:rPr>
-                <w:lang w:val="en-150"/>
+                <w:lang/>
               </w:rPr>
             </w:pPr>
             <w:r>
               <w:rPr>
                 <w:rFonts w:ascii="Segoe UI Emoji" w:hAnsi="Segoe UI Emoji" w:cs="Segoe UI Emoji"/>
-                <w:lang w:val="en-150"/>
+                <w:lang/>
               </w:rPr>
               <w:t>✅</w:t>
             </w:r>
@@ -1102,115 +1072,45 @@
           <w:p>
             <w:pPr>
               <w:rPr>
-                <w:lang w:val="en-150"/>
-              </w:rPr>
-            </w:pPr>
-            <w:r>
-              <w:rPr>
-                <w:lang w:val="en-150"/>
-              </w:rPr>
-              <w:t xml:space="preserve">GUI a </w:t>
-            </w:r>
-            <w:proofErr w:type="spellStart"/>
-            <w:r>
-              <w:rPr>
-                <w:lang w:val="en-150"/>
-              </w:rPr>
-              <w:t>funkcionalita</w:t>
-            </w:r>
-            <w:proofErr w:type="spellEnd"/>
-            <w:r>
-              <w:rPr>
-                <w:lang w:val="en-150"/>
-              </w:rPr>
-              <w:t xml:space="preserve"> </w:t>
-            </w:r>
-            <w:proofErr w:type="spellStart"/>
-            <w:r>
-              <w:rPr>
-                <w:lang w:val="en-150"/>
-              </w:rPr>
-              <w:t>študenta</w:t>
-            </w:r>
-            <w:proofErr w:type="spellEnd"/>
-            <w:r>
-              <w:rPr>
-                <w:lang w:val="en-150"/>
-              </w:rPr>
-              <w:t xml:space="preserve"> (</w:t>
-            </w:r>
-            <w:proofErr w:type="spellStart"/>
-            <w:r>
-              <w:rPr>
-                <w:lang w:val="en-150"/>
-              </w:rPr>
-              <w:t>vrátane</w:t>
-            </w:r>
-            <w:proofErr w:type="spellEnd"/>
-            <w:r>
-              <w:rPr>
-                <w:lang w:val="en-150"/>
-              </w:rPr>
-              <w:t xml:space="preserve"> </w:t>
-            </w:r>
-            <w:proofErr w:type="spellStart"/>
-            <w:r>
-              <w:rPr>
-                <w:lang w:val="en-150"/>
-              </w:rPr>
-              <w:t>matematického</w:t>
-            </w:r>
-            <w:proofErr w:type="spellEnd"/>
-            <w:r>
-              <w:rPr>
-                <w:lang w:val="en-150"/>
-              </w:rPr>
-              <w:t xml:space="preserve"> </w:t>
-            </w:r>
-            <w:proofErr w:type="spellStart"/>
-            <w:r>
-              <w:rPr>
-                <w:lang w:val="en-150"/>
-              </w:rPr>
-              <w:t>editora</w:t>
-            </w:r>
-            <w:proofErr w:type="spellEnd"/>
-            <w:r>
-              <w:rPr>
-                <w:lang w:val="en-150"/>
-              </w:rPr>
-              <w:t>)</w:t>
-            </w:r>
-          </w:p>
-        </w:tc>
-        <w:tc>
-          <w:tcPr>
-            <w:tcW w:w="0" w:type="auto"/>
-            <w:tcBorders>
-              <w:top w:val="single" w:sz="6" w:space="0" w:color="515151"/>
-              <w:left w:val="single" w:sz="6" w:space="0" w:color="515151"/>
-              <w:bottom w:val="single" w:sz="6" w:space="0" w:color="515151"/>
-              <w:right w:val="single" w:sz="6" w:space="0" w:color="515151"/>
-            </w:tcBorders>
-            <w:shd w:val="clear" w:color="auto" w:fill="auto"/>
-            <w:tcMar>
-              <w:top w:w="90" w:type="dxa"/>
-              <w:left w:w="195" w:type="dxa"/>
-              <w:bottom w:w="90" w:type="dxa"/>
-              <w:right w:w="195" w:type="dxa"/>
-            </w:tcMar>
-            <w:vAlign w:val="center"/>
-            <w:hideMark/>
-          </w:tcPr>
-          <w:p>
-            <w:pPr>
-              <w:rPr>
-                <w:lang w:val="en-150"/>
-              </w:rPr>
-            </w:pPr>
-            <w:r>
-              <w:rPr>
-                <w:lang w:val="en-150"/>
+                <w:lang/>
+              </w:rPr>
+            </w:pPr>
+            <w:r>
+              <w:rPr>
+                <w:lang/>
+              </w:rPr>
+              <w:t>GUI a funkcionalita študenta (vrátane matematického editora)</w:t>
+            </w:r>
+          </w:p>
+        </w:tc>
+        <w:tc>
+          <w:tcPr>
+            <w:tcW w:w="0" w:type="auto"/>
+            <w:tcBorders>
+              <w:top w:val="single" w:sz="6" w:space="0" w:color="515151"/>
+              <w:left w:val="single" w:sz="6" w:space="0" w:color="515151"/>
+              <w:bottom w:val="single" w:sz="6" w:space="0" w:color="515151"/>
+              <w:right w:val="single" w:sz="6" w:space="0" w:color="515151"/>
+            </w:tcBorders>
+            <w:shd w:val="clear" w:color="auto" w:fill="auto"/>
+            <w:tcMar>
+              <w:top w:w="90" w:type="dxa"/>
+              <w:left w:w="195" w:type="dxa"/>
+              <w:bottom w:w="90" w:type="dxa"/>
+              <w:right w:w="195" w:type="dxa"/>
+            </w:tcMar>
+            <w:vAlign w:val="center"/>
+            <w:hideMark/>
+          </w:tcPr>
+          <w:p>
+            <w:pPr>
+              <w:rPr>
+                <w:lang/>
+              </w:rPr>
+            </w:pPr>
+            <w:r>
+              <w:rPr>
+                <w:lang/>
               </w:rPr>
               <w:t>16</w:t>
             </w:r>
@@ -1238,12 +1138,12 @@
           <w:p>
             <w:pPr>
               <w:rPr>
-                <w:lang w:val="en-150"/>
-              </w:rPr>
-            </w:pPr>
-            <w:r>
-              <w:rPr>
-                <w:lang w:val="en-150"/>
+                <w:lang/>
+              </w:rPr>
+            </w:pPr>
+            <w:r>
+              <w:rPr>
+                <w:lang/>
               </w:rPr>
               <w:t>Nicolas</w:t>
             </w:r>
@@ -1271,13 +1171,13 @@
           <w:p>
             <w:pPr>
               <w:rPr>
-                <w:lang w:val="en-150"/>
+                <w:lang/>
               </w:rPr>
             </w:pPr>
             <w:r>
               <w:rPr>
                 <w:rFonts w:ascii="Segoe UI Emoji" w:hAnsi="Segoe UI Emoji" w:cs="Segoe UI Emoji"/>
-                <w:lang w:val="en-150"/>
+                <w:lang/>
               </w:rPr>
               <w:t>✅</w:t>
             </w:r>
@@ -1310,81 +1210,45 @@
           <w:p>
             <w:pPr>
               <w:rPr>
-                <w:lang w:val="en-150"/>
-              </w:rPr>
-            </w:pPr>
-            <w:r>
-              <w:rPr>
-                <w:lang w:val="en-150"/>
-              </w:rPr>
-              <w:t xml:space="preserve">1. </w:t>
-            </w:r>
-            <w:proofErr w:type="spellStart"/>
-            <w:r>
-              <w:rPr>
-                <w:lang w:val="en-150"/>
-              </w:rPr>
-              <w:t>čásť</w:t>
-            </w:r>
-            <w:proofErr w:type="spellEnd"/>
-            <w:r>
-              <w:rPr>
-                <w:lang w:val="en-150"/>
-              </w:rPr>
-              <w:t xml:space="preserve"> GUI a </w:t>
-            </w:r>
-            <w:proofErr w:type="spellStart"/>
-            <w:r>
-              <w:rPr>
-                <w:lang w:val="en-150"/>
-              </w:rPr>
-              <w:t>funkcionalita</w:t>
-            </w:r>
-            <w:proofErr w:type="spellEnd"/>
-            <w:r>
-              <w:rPr>
-                <w:lang w:val="en-150"/>
-              </w:rPr>
-              <w:t xml:space="preserve"> </w:t>
-            </w:r>
-            <w:proofErr w:type="spellStart"/>
-            <w:r>
-              <w:rPr>
-                <w:lang w:val="en-150"/>
-              </w:rPr>
-              <w:t>učiteľa</w:t>
-            </w:r>
-            <w:proofErr w:type="spellEnd"/>
-          </w:p>
-        </w:tc>
-        <w:tc>
-          <w:tcPr>
-            <w:tcW w:w="0" w:type="auto"/>
-            <w:tcBorders>
-              <w:top w:val="single" w:sz="6" w:space="0" w:color="515151"/>
-              <w:left w:val="single" w:sz="6" w:space="0" w:color="515151"/>
-              <w:bottom w:val="single" w:sz="6" w:space="0" w:color="515151"/>
-              <w:right w:val="single" w:sz="6" w:space="0" w:color="515151"/>
-            </w:tcBorders>
-            <w:shd w:val="clear" w:color="auto" w:fill="auto"/>
-            <w:tcMar>
-              <w:top w:w="90" w:type="dxa"/>
-              <w:left w:w="195" w:type="dxa"/>
-              <w:bottom w:w="90" w:type="dxa"/>
-              <w:right w:w="195" w:type="dxa"/>
-            </w:tcMar>
-            <w:vAlign w:val="center"/>
-            <w:hideMark/>
-          </w:tcPr>
-          <w:p>
-            <w:pPr>
-              <w:rPr>
-                <w:lang w:val="en-150"/>
-              </w:rPr>
-            </w:pPr>
-            <w:r>
-              <w:rPr>
-                <w:lang w:val="en-150"/>
+                <w:lang/>
+              </w:rPr>
+            </w:pPr>
+            <w:r>
+              <w:rPr>
+                <w:lang/>
+              </w:rPr>
+              <w:t>1. čásť GUI a funkcionalita učiteľa</w:t>
+            </w:r>
+          </w:p>
+        </w:tc>
+        <w:tc>
+          <w:tcPr>
+            <w:tcW w:w="0" w:type="auto"/>
+            <w:tcBorders>
+              <w:top w:val="single" w:sz="6" w:space="0" w:color="515151"/>
+              <w:left w:val="single" w:sz="6" w:space="0" w:color="515151"/>
+              <w:bottom w:val="single" w:sz="6" w:space="0" w:color="515151"/>
+              <w:right w:val="single" w:sz="6" w:space="0" w:color="515151"/>
+            </w:tcBorders>
+            <w:shd w:val="clear" w:color="auto" w:fill="auto"/>
+            <w:tcMar>
+              <w:top w:w="90" w:type="dxa"/>
+              <w:left w:w="195" w:type="dxa"/>
+              <w:bottom w:w="90" w:type="dxa"/>
+              <w:right w:w="195" w:type="dxa"/>
+            </w:tcMar>
+            <w:vAlign w:val="center"/>
+            <w:hideMark/>
+          </w:tcPr>
+          <w:p>
+            <w:pPr>
+              <w:rPr>
+                <w:lang/>
+              </w:rPr>
+            </w:pPr>
+            <w:r>
+              <w:rPr>
+                <w:lang/>
               </w:rPr>
               <w:t>8</w:t>
             </w:r>
@@ -1412,42 +1276,40 @@
           <w:p>
             <w:pPr>
               <w:rPr>
-                <w:lang w:val="en-150"/>
-              </w:rPr>
-            </w:pPr>
-            <w:proofErr w:type="spellStart"/>
-            <w:r>
-              <w:rPr>
-                <w:lang w:val="en-150"/>
+                <w:lang/>
+              </w:rPr>
+            </w:pPr>
+            <w:r>
+              <w:rPr>
+                <w:lang/>
               </w:rPr>
               <w:t>Rado</w:t>
             </w:r>
-            <w:proofErr w:type="spellEnd"/>
-          </w:p>
-        </w:tc>
-        <w:tc>
-          <w:tcPr>
-            <w:tcW w:w="0" w:type="auto"/>
-            <w:tcBorders>
-              <w:top w:val="single" w:sz="6" w:space="0" w:color="515151"/>
-              <w:left w:val="single" w:sz="6" w:space="0" w:color="515151"/>
-              <w:bottom w:val="single" w:sz="6" w:space="0" w:color="515151"/>
-              <w:right w:val="single" w:sz="6" w:space="0" w:color="515151"/>
-            </w:tcBorders>
-            <w:shd w:val="clear" w:color="auto" w:fill="auto"/>
-            <w:tcMar>
-              <w:top w:w="90" w:type="dxa"/>
-              <w:left w:w="195" w:type="dxa"/>
-              <w:bottom w:w="90" w:type="dxa"/>
-              <w:right w:w="195" w:type="dxa"/>
-            </w:tcMar>
-            <w:vAlign w:val="center"/>
-            <w:hideMark/>
-          </w:tcPr>
-          <w:p>
-            <w:pPr>
-              <w:rPr>
-                <w:lang w:val="en-150"/>
+          </w:p>
+        </w:tc>
+        <w:tc>
+          <w:tcPr>
+            <w:tcW w:w="0" w:type="auto"/>
+            <w:tcBorders>
+              <w:top w:val="single" w:sz="6" w:space="0" w:color="515151"/>
+              <w:left w:val="single" w:sz="6" w:space="0" w:color="515151"/>
+              <w:bottom w:val="single" w:sz="6" w:space="0" w:color="515151"/>
+              <w:right w:val="single" w:sz="6" w:space="0" w:color="515151"/>
+            </w:tcBorders>
+            <w:shd w:val="clear" w:color="auto" w:fill="auto"/>
+            <w:tcMar>
+              <w:top w:w="90" w:type="dxa"/>
+              <w:left w:w="195" w:type="dxa"/>
+              <w:bottom w:w="90" w:type="dxa"/>
+              <w:right w:w="195" w:type="dxa"/>
+            </w:tcMar>
+            <w:vAlign w:val="center"/>
+            <w:hideMark/>
+          </w:tcPr>
+          <w:p>
+            <w:pPr>
+              <w:rPr>
+                <w:lang/>
               </w:rPr>
             </w:pPr>
           </w:p>
@@ -1479,81 +1341,45 @@
           <w:p>
             <w:pPr>
               <w:rPr>
-                <w:lang w:val="en-150"/>
-              </w:rPr>
-            </w:pPr>
-            <w:r>
-              <w:rPr>
-                <w:lang w:val="en-150"/>
-              </w:rPr>
-              <w:t xml:space="preserve">2. </w:t>
-            </w:r>
-            <w:proofErr w:type="spellStart"/>
-            <w:r>
-              <w:rPr>
-                <w:lang w:val="en-150"/>
-              </w:rPr>
-              <w:t>čásť</w:t>
-            </w:r>
-            <w:proofErr w:type="spellEnd"/>
-            <w:r>
-              <w:rPr>
-                <w:lang w:val="en-150"/>
-              </w:rPr>
-              <w:t xml:space="preserve"> GUI a </w:t>
-            </w:r>
-            <w:proofErr w:type="spellStart"/>
-            <w:r>
-              <w:rPr>
-                <w:lang w:val="en-150"/>
-              </w:rPr>
-              <w:t>funkcionalita</w:t>
-            </w:r>
-            <w:proofErr w:type="spellEnd"/>
-            <w:r>
-              <w:rPr>
-                <w:lang w:val="en-150"/>
-              </w:rPr>
-              <w:t xml:space="preserve"> </w:t>
-            </w:r>
-            <w:proofErr w:type="spellStart"/>
-            <w:r>
-              <w:rPr>
-                <w:lang w:val="en-150"/>
-              </w:rPr>
-              <w:t>učiteľa</w:t>
-            </w:r>
-            <w:proofErr w:type="spellEnd"/>
-          </w:p>
-        </w:tc>
-        <w:tc>
-          <w:tcPr>
-            <w:tcW w:w="0" w:type="auto"/>
-            <w:tcBorders>
-              <w:top w:val="single" w:sz="6" w:space="0" w:color="515151"/>
-              <w:left w:val="single" w:sz="6" w:space="0" w:color="515151"/>
-              <w:bottom w:val="single" w:sz="6" w:space="0" w:color="515151"/>
-              <w:right w:val="single" w:sz="6" w:space="0" w:color="515151"/>
-            </w:tcBorders>
-            <w:shd w:val="clear" w:color="auto" w:fill="auto"/>
-            <w:tcMar>
-              <w:top w:w="90" w:type="dxa"/>
-              <w:left w:w="195" w:type="dxa"/>
-              <w:bottom w:w="90" w:type="dxa"/>
-              <w:right w:w="195" w:type="dxa"/>
-            </w:tcMar>
-            <w:vAlign w:val="center"/>
-            <w:hideMark/>
-          </w:tcPr>
-          <w:p>
-            <w:pPr>
-              <w:rPr>
-                <w:lang w:val="en-150"/>
-              </w:rPr>
-            </w:pPr>
-            <w:r>
-              <w:rPr>
-                <w:lang w:val="en-150"/>
+                <w:lang/>
+              </w:rPr>
+            </w:pPr>
+            <w:r>
+              <w:rPr>
+                <w:lang/>
+              </w:rPr>
+              <w:t>2. čásť GUI a funkcionalita učiteľa</w:t>
+            </w:r>
+          </w:p>
+        </w:tc>
+        <w:tc>
+          <w:tcPr>
+            <w:tcW w:w="0" w:type="auto"/>
+            <w:tcBorders>
+              <w:top w:val="single" w:sz="6" w:space="0" w:color="515151"/>
+              <w:left w:val="single" w:sz="6" w:space="0" w:color="515151"/>
+              <w:bottom w:val="single" w:sz="6" w:space="0" w:color="515151"/>
+              <w:right w:val="single" w:sz="6" w:space="0" w:color="515151"/>
+            </w:tcBorders>
+            <w:shd w:val="clear" w:color="auto" w:fill="auto"/>
+            <w:tcMar>
+              <w:top w:w="90" w:type="dxa"/>
+              <w:left w:w="195" w:type="dxa"/>
+              <w:bottom w:w="90" w:type="dxa"/>
+              <w:right w:w="195" w:type="dxa"/>
+            </w:tcMar>
+            <w:vAlign w:val="center"/>
+            <w:hideMark/>
+          </w:tcPr>
+          <w:p>
+            <w:pPr>
+              <w:rPr>
+                <w:lang/>
+              </w:rPr>
+            </w:pPr>
+            <w:r>
+              <w:rPr>
+                <w:lang/>
               </w:rPr>
               <w:t>8</w:t>
             </w:r>
@@ -1581,42 +1407,40 @@
           <w:p>
             <w:pPr>
               <w:rPr>
-                <w:lang w:val="en-150"/>
-              </w:rPr>
-            </w:pPr>
-            <w:proofErr w:type="spellStart"/>
-            <w:r>
-              <w:rPr>
-                <w:lang w:val="en-150"/>
+                <w:lang/>
+              </w:rPr>
+            </w:pPr>
+            <w:r>
+              <w:rPr>
+                <w:lang/>
               </w:rPr>
               <w:t>Rišo</w:t>
             </w:r>
-            <w:proofErr w:type="spellEnd"/>
-          </w:p>
-        </w:tc>
-        <w:tc>
-          <w:tcPr>
-            <w:tcW w:w="0" w:type="auto"/>
-            <w:tcBorders>
-              <w:top w:val="single" w:sz="6" w:space="0" w:color="515151"/>
-              <w:left w:val="single" w:sz="6" w:space="0" w:color="515151"/>
-              <w:bottom w:val="single" w:sz="6" w:space="0" w:color="515151"/>
-              <w:right w:val="single" w:sz="6" w:space="0" w:color="515151"/>
-            </w:tcBorders>
-            <w:shd w:val="clear" w:color="auto" w:fill="auto"/>
-            <w:tcMar>
-              <w:top w:w="90" w:type="dxa"/>
-              <w:left w:w="195" w:type="dxa"/>
-              <w:bottom w:w="90" w:type="dxa"/>
-              <w:right w:w="195" w:type="dxa"/>
-            </w:tcMar>
-            <w:vAlign w:val="center"/>
-            <w:hideMark/>
-          </w:tcPr>
-          <w:p>
-            <w:pPr>
-              <w:rPr>
-                <w:lang w:val="en-150"/>
+          </w:p>
+        </w:tc>
+        <w:tc>
+          <w:tcPr>
+            <w:tcW w:w="0" w:type="auto"/>
+            <w:tcBorders>
+              <w:top w:val="single" w:sz="6" w:space="0" w:color="515151"/>
+              <w:left w:val="single" w:sz="6" w:space="0" w:color="515151"/>
+              <w:bottom w:val="single" w:sz="6" w:space="0" w:color="515151"/>
+              <w:right w:val="single" w:sz="6" w:space="0" w:color="515151"/>
+            </w:tcBorders>
+            <w:shd w:val="clear" w:color="auto" w:fill="auto"/>
+            <w:tcMar>
+              <w:top w:w="90" w:type="dxa"/>
+              <w:left w:w="195" w:type="dxa"/>
+              <w:bottom w:w="90" w:type="dxa"/>
+              <w:right w:w="195" w:type="dxa"/>
+            </w:tcMar>
+            <w:vAlign w:val="center"/>
+            <w:hideMark/>
+          </w:tcPr>
+          <w:p>
+            <w:pPr>
+              <w:rPr>
+                <w:lang/>
               </w:rPr>
             </w:pPr>
           </w:p>
@@ -1648,75 +1472,45 @@
           <w:p>
             <w:pPr>
               <w:rPr>
-                <w:lang w:val="en-150"/>
-              </w:rPr>
-            </w:pPr>
-            <w:proofErr w:type="spellStart"/>
-            <w:r>
-              <w:rPr>
-                <w:lang w:val="en-150"/>
-              </w:rPr>
-              <w:t>kontrola</w:t>
-            </w:r>
-            <w:proofErr w:type="spellEnd"/>
-            <w:r>
-              <w:rPr>
-                <w:lang w:val="en-150"/>
-              </w:rPr>
-              <w:t xml:space="preserve"> </w:t>
-            </w:r>
-            <w:proofErr w:type="spellStart"/>
-            <w:r>
-              <w:rPr>
-                <w:lang w:val="en-150"/>
-              </w:rPr>
-              <w:t>správnosti</w:t>
-            </w:r>
-            <w:proofErr w:type="spellEnd"/>
-            <w:r>
-              <w:rPr>
-                <w:lang w:val="en-150"/>
-              </w:rPr>
-              <w:t xml:space="preserve"> </w:t>
-            </w:r>
-            <w:proofErr w:type="spellStart"/>
-            <w:r>
-              <w:rPr>
-                <w:lang w:val="en-150"/>
-              </w:rPr>
-              <w:t>výsledku</w:t>
-            </w:r>
-            <w:proofErr w:type="spellEnd"/>
-          </w:p>
-        </w:tc>
-        <w:tc>
-          <w:tcPr>
-            <w:tcW w:w="0" w:type="auto"/>
-            <w:tcBorders>
-              <w:top w:val="single" w:sz="6" w:space="0" w:color="515151"/>
-              <w:left w:val="single" w:sz="6" w:space="0" w:color="515151"/>
-              <w:bottom w:val="single" w:sz="6" w:space="0" w:color="515151"/>
-              <w:right w:val="single" w:sz="6" w:space="0" w:color="515151"/>
-            </w:tcBorders>
-            <w:shd w:val="clear" w:color="auto" w:fill="auto"/>
-            <w:tcMar>
-              <w:top w:w="90" w:type="dxa"/>
-              <w:left w:w="195" w:type="dxa"/>
-              <w:bottom w:w="90" w:type="dxa"/>
-              <w:right w:w="195" w:type="dxa"/>
-            </w:tcMar>
-            <w:vAlign w:val="center"/>
-            <w:hideMark/>
-          </w:tcPr>
-          <w:p>
-            <w:pPr>
-              <w:rPr>
-                <w:lang w:val="en-150"/>
-              </w:rPr>
-            </w:pPr>
-            <w:r>
-              <w:rPr>
-                <w:lang w:val="en-150"/>
+                <w:lang/>
+              </w:rPr>
+            </w:pPr>
+            <w:r>
+              <w:rPr>
+                <w:lang/>
+              </w:rPr>
+              <w:t>kontrola správnosti výsledku</w:t>
+            </w:r>
+          </w:p>
+        </w:tc>
+        <w:tc>
+          <w:tcPr>
+            <w:tcW w:w="0" w:type="auto"/>
+            <w:tcBorders>
+              <w:top w:val="single" w:sz="6" w:space="0" w:color="515151"/>
+              <w:left w:val="single" w:sz="6" w:space="0" w:color="515151"/>
+              <w:bottom w:val="single" w:sz="6" w:space="0" w:color="515151"/>
+              <w:right w:val="single" w:sz="6" w:space="0" w:color="515151"/>
+            </w:tcBorders>
+            <w:shd w:val="clear" w:color="auto" w:fill="auto"/>
+            <w:tcMar>
+              <w:top w:w="90" w:type="dxa"/>
+              <w:left w:w="195" w:type="dxa"/>
+              <w:bottom w:w="90" w:type="dxa"/>
+              <w:right w:w="195" w:type="dxa"/>
+            </w:tcMar>
+            <w:vAlign w:val="center"/>
+            <w:hideMark/>
+          </w:tcPr>
+          <w:p>
+            <w:pPr>
+              <w:rPr>
+                <w:lang/>
+              </w:rPr>
+            </w:pPr>
+            <w:r>
+              <w:rPr>
+                <w:lang/>
               </w:rPr>
               <w:t>16</w:t>
             </w:r>
@@ -1744,12 +1538,12 @@
           <w:p>
             <w:pPr>
               <w:rPr>
-                <w:lang w:val="en-150"/>
-              </w:rPr>
-            </w:pPr>
-            <w:r>
-              <w:rPr>
-                <w:lang w:val="en-150"/>
+                <w:lang/>
+              </w:rPr>
+            </w:pPr>
+            <w:r>
+              <w:rPr>
+                <w:lang/>
               </w:rPr>
               <w:t>Andrea</w:t>
             </w:r>
@@ -1777,13 +1571,13 @@
           <w:p>
             <w:pPr>
               <w:rPr>
-                <w:lang w:val="en-150"/>
+                <w:lang/>
               </w:rPr>
             </w:pPr>
             <w:r>
               <w:rPr>
                 <w:rFonts w:ascii="Segoe UI Emoji" w:hAnsi="Segoe UI Emoji" w:cs="Segoe UI Emoji"/>
-                <w:lang w:val="en-150"/>
+                <w:lang/>
               </w:rPr>
               <w:t>✅</w:t>
             </w:r>
@@ -1816,12 +1610,12 @@
           <w:p>
             <w:pPr>
               <w:rPr>
-                <w:lang w:val="en-150"/>
-              </w:rPr>
-            </w:pPr>
-            <w:r>
-              <w:rPr>
-                <w:lang w:val="en-150"/>
+                <w:lang/>
+              </w:rPr>
+            </w:pPr>
+            <w:r>
+              <w:rPr>
+                <w:lang/>
               </w:rPr>
               <w:t>export do csv a pdf</w:t>
             </w:r>
@@ -1849,12 +1643,12 @@
           <w:p>
             <w:pPr>
               <w:rPr>
-                <w:lang w:val="en-150"/>
-              </w:rPr>
-            </w:pPr>
-            <w:r>
-              <w:rPr>
-                <w:lang w:val="en-150"/>
+                <w:lang/>
+              </w:rPr>
+            </w:pPr>
+            <w:r>
+              <w:rPr>
+                <w:lang/>
               </w:rPr>
               <w:t>10</w:t>
             </w:r>
@@ -1882,12 +1676,12 @@
           <w:p>
             <w:pPr>
               <w:rPr>
-                <w:lang w:val="en-150"/>
-              </w:rPr>
-            </w:pPr>
-            <w:r>
-              <w:rPr>
-                <w:lang w:val="en-150"/>
+                <w:lang/>
+              </w:rPr>
+            </w:pPr>
+            <w:r>
+              <w:rPr>
+                <w:lang/>
               </w:rPr>
               <w:t>Andrea</w:t>
             </w:r>
@@ -1915,13 +1709,13 @@
           <w:p>
             <w:pPr>
               <w:rPr>
-                <w:lang w:val="en-150"/>
+                <w:lang/>
               </w:rPr>
             </w:pPr>
             <w:r>
               <w:rPr>
                 <w:rFonts w:ascii="Segoe UI Emoji" w:hAnsi="Segoe UI Emoji" w:cs="Segoe UI Emoji"/>
-                <w:lang w:val="en-150"/>
+                <w:lang/>
               </w:rPr>
               <w:t>✅</w:t>
             </w:r>
@@ -1954,53 +1748,45 @@
           <w:p>
             <w:pPr>
               <w:rPr>
-                <w:lang w:val="en-150"/>
-              </w:rPr>
-            </w:pPr>
-            <w:r>
-              <w:rPr>
-                <w:lang w:val="en-150"/>
-              </w:rPr>
-              <w:t xml:space="preserve">docker </w:t>
-            </w:r>
-            <w:proofErr w:type="spellStart"/>
-            <w:r>
-              <w:rPr>
-                <w:lang w:val="en-150"/>
-              </w:rPr>
-              <w:t>balíček</w:t>
-            </w:r>
-            <w:proofErr w:type="spellEnd"/>
-          </w:p>
-        </w:tc>
-        <w:tc>
-          <w:tcPr>
-            <w:tcW w:w="0" w:type="auto"/>
-            <w:tcBorders>
-              <w:top w:val="single" w:sz="6" w:space="0" w:color="515151"/>
-              <w:left w:val="single" w:sz="6" w:space="0" w:color="515151"/>
-              <w:bottom w:val="single" w:sz="6" w:space="0" w:color="515151"/>
-              <w:right w:val="single" w:sz="6" w:space="0" w:color="515151"/>
-            </w:tcBorders>
-            <w:shd w:val="clear" w:color="auto" w:fill="auto"/>
-            <w:tcMar>
-              <w:top w:w="90" w:type="dxa"/>
-              <w:left w:w="195" w:type="dxa"/>
-              <w:bottom w:w="90" w:type="dxa"/>
-              <w:right w:w="195" w:type="dxa"/>
-            </w:tcMar>
-            <w:vAlign w:val="center"/>
-            <w:hideMark/>
-          </w:tcPr>
-          <w:p>
-            <w:pPr>
-              <w:rPr>
-                <w:lang w:val="en-150"/>
-              </w:rPr>
-            </w:pPr>
-            <w:r>
-              <w:rPr>
-                <w:lang w:val="en-150"/>
+                <w:lang/>
+              </w:rPr>
+            </w:pPr>
+            <w:r>
+              <w:rPr>
+                <w:lang/>
+              </w:rPr>
+              <w:t>docker balíček</w:t>
+            </w:r>
+          </w:p>
+        </w:tc>
+        <w:tc>
+          <w:tcPr>
+            <w:tcW w:w="0" w:type="auto"/>
+            <w:tcBorders>
+              <w:top w:val="single" w:sz="6" w:space="0" w:color="515151"/>
+              <w:left w:val="single" w:sz="6" w:space="0" w:color="515151"/>
+              <w:bottom w:val="single" w:sz="6" w:space="0" w:color="515151"/>
+              <w:right w:val="single" w:sz="6" w:space="0" w:color="515151"/>
+            </w:tcBorders>
+            <w:shd w:val="clear" w:color="auto" w:fill="auto"/>
+            <w:tcMar>
+              <w:top w:w="90" w:type="dxa"/>
+              <w:left w:w="195" w:type="dxa"/>
+              <w:bottom w:w="90" w:type="dxa"/>
+              <w:right w:w="195" w:type="dxa"/>
+            </w:tcMar>
+            <w:vAlign w:val="center"/>
+            <w:hideMark/>
+          </w:tcPr>
+          <w:p>
+            <w:pPr>
+              <w:rPr>
+                <w:lang/>
+              </w:rPr>
+            </w:pPr>
+            <w:r>
+              <w:rPr>
+                <w:lang/>
               </w:rPr>
               <w:t>16</w:t>
             </w:r>
@@ -2028,12 +1814,12 @@
           <w:p>
             <w:pPr>
               <w:rPr>
-                <w:lang w:val="en-150"/>
-              </w:rPr>
-            </w:pPr>
-            <w:r>
-              <w:rPr>
-                <w:lang w:val="en-150"/>
+                <w:lang/>
+              </w:rPr>
+            </w:pPr>
+            <w:r>
+              <w:rPr>
+                <w:lang/>
               </w:rPr>
               <w:t>Nicolas</w:t>
             </w:r>
@@ -2061,13 +1847,13 @@
           <w:p>
             <w:pPr>
               <w:rPr>
-                <w:lang w:val="en-150"/>
+                <w:lang/>
               </w:rPr>
             </w:pPr>
             <w:r>
               <w:rPr>
                 <w:rFonts w:ascii="Segoe UI Emoji" w:hAnsi="Segoe UI Emoji" w:cs="Segoe UI Emoji"/>
-                <w:lang w:val="en-150"/>
+                <w:lang/>
               </w:rPr>
               <w:t>✅</w:t>
             </w:r>
@@ -2100,117 +1886,45 @@
           <w:p>
             <w:pPr>
               <w:rPr>
-                <w:lang w:val="en-150"/>
-              </w:rPr>
-            </w:pPr>
-            <w:proofErr w:type="spellStart"/>
-            <w:r>
-              <w:rPr>
-                <w:lang w:val="en-150"/>
-              </w:rPr>
-              <w:t>používanie</w:t>
-            </w:r>
-            <w:proofErr w:type="spellEnd"/>
-            <w:r>
-              <w:rPr>
-                <w:lang w:val="en-150"/>
-              </w:rPr>
-              <w:t xml:space="preserve"> </w:t>
-            </w:r>
-            <w:proofErr w:type="spellStart"/>
-            <w:r>
-              <w:rPr>
-                <w:lang w:val="en-150"/>
-              </w:rPr>
-              <w:t>verzionovacieho</w:t>
-            </w:r>
-            <w:proofErr w:type="spellEnd"/>
-            <w:r>
-              <w:rPr>
-                <w:lang w:val="en-150"/>
-              </w:rPr>
-              <w:t xml:space="preserve"> </w:t>
-            </w:r>
-            <w:proofErr w:type="spellStart"/>
-            <w:r>
-              <w:rPr>
-                <w:lang w:val="en-150"/>
-              </w:rPr>
-              <w:t>systému</w:t>
-            </w:r>
-            <w:proofErr w:type="spellEnd"/>
-            <w:r>
-              <w:rPr>
-                <w:lang w:val="en-150"/>
-              </w:rPr>
-              <w:t xml:space="preserve"> </w:t>
-            </w:r>
-            <w:proofErr w:type="spellStart"/>
-            <w:r>
-              <w:rPr>
-                <w:lang w:val="en-150"/>
-              </w:rPr>
-              <w:t>všetkými</w:t>
-            </w:r>
-            <w:proofErr w:type="spellEnd"/>
-            <w:r>
-              <w:rPr>
-                <w:lang w:val="en-150"/>
-              </w:rPr>
-              <w:t xml:space="preserve"> </w:t>
-            </w:r>
-            <w:proofErr w:type="spellStart"/>
-            <w:r>
-              <w:rPr>
-                <w:lang w:val="en-150"/>
-              </w:rPr>
-              <w:t>členmi</w:t>
-            </w:r>
-            <w:proofErr w:type="spellEnd"/>
-            <w:r>
-              <w:rPr>
-                <w:lang w:val="en-150"/>
-              </w:rPr>
-              <w:t xml:space="preserve"> </w:t>
-            </w:r>
-            <w:proofErr w:type="spellStart"/>
-            <w:r>
-              <w:rPr>
-                <w:lang w:val="en-150"/>
-              </w:rPr>
-              <w:t>tímu</w:t>
-            </w:r>
-            <w:proofErr w:type="spellEnd"/>
-          </w:p>
-        </w:tc>
-        <w:tc>
-          <w:tcPr>
-            <w:tcW w:w="0" w:type="auto"/>
-            <w:tcBorders>
-              <w:top w:val="single" w:sz="6" w:space="0" w:color="515151"/>
-              <w:left w:val="single" w:sz="6" w:space="0" w:color="515151"/>
-              <w:bottom w:val="single" w:sz="6" w:space="0" w:color="515151"/>
-              <w:right w:val="single" w:sz="6" w:space="0" w:color="515151"/>
-            </w:tcBorders>
-            <w:shd w:val="clear" w:color="auto" w:fill="auto"/>
-            <w:tcMar>
-              <w:top w:w="90" w:type="dxa"/>
-              <w:left w:w="195" w:type="dxa"/>
-              <w:bottom w:w="90" w:type="dxa"/>
-              <w:right w:w="195" w:type="dxa"/>
-            </w:tcMar>
-            <w:vAlign w:val="center"/>
-            <w:hideMark/>
-          </w:tcPr>
-          <w:p>
-            <w:pPr>
-              <w:rPr>
-                <w:lang w:val="en-150"/>
-              </w:rPr>
-            </w:pPr>
-            <w:r>
-              <w:rPr>
-                <w:lang w:val="en-150"/>
+                <w:lang/>
+              </w:rPr>
+            </w:pPr>
+            <w:r>
+              <w:rPr>
+                <w:lang/>
+              </w:rPr>
+              <w:t>používanie verzionovacieho systému všetkými členmi tímu</w:t>
+            </w:r>
+          </w:p>
+        </w:tc>
+        <w:tc>
+          <w:tcPr>
+            <w:tcW w:w="0" w:type="auto"/>
+            <w:tcBorders>
+              <w:top w:val="single" w:sz="6" w:space="0" w:color="515151"/>
+              <w:left w:val="single" w:sz="6" w:space="0" w:color="515151"/>
+              <w:bottom w:val="single" w:sz="6" w:space="0" w:color="515151"/>
+              <w:right w:val="single" w:sz="6" w:space="0" w:color="515151"/>
+            </w:tcBorders>
+            <w:shd w:val="clear" w:color="auto" w:fill="auto"/>
+            <w:tcMar>
+              <w:top w:w="90" w:type="dxa"/>
+              <w:left w:w="195" w:type="dxa"/>
+              <w:bottom w:w="90" w:type="dxa"/>
+              <w:right w:w="195" w:type="dxa"/>
+            </w:tcMar>
+            <w:vAlign w:val="center"/>
+            <w:hideMark/>
+          </w:tcPr>
+          <w:p>
+            <w:pPr>
+              <w:rPr>
+                <w:lang/>
+              </w:rPr>
+            </w:pPr>
+            <w:r>
+              <w:rPr>
+                <w:lang/>
               </w:rPr>
               <w:t>8</w:t>
             </w:r>
@@ -2238,12 +1952,12 @@
           <w:p>
             <w:pPr>
               <w:rPr>
-                <w:lang w:val="en-150"/>
-              </w:rPr>
-            </w:pPr>
-            <w:r>
-              <w:rPr>
-                <w:lang w:val="en-150"/>
+                <w:lang/>
+              </w:rPr>
+            </w:pPr>
+            <w:r>
+              <w:rPr>
+                <w:lang/>
               </w:rPr>
               <w:t>All</w:t>
             </w:r>
@@ -2271,7 +1985,7 @@
           <w:p>
             <w:pPr>
               <w:rPr>
-                <w:lang w:val="en-150"/>
+                <w:lang/>
               </w:rPr>
             </w:pPr>
           </w:p>
@@ -2303,61 +2017,45 @@
           <w:p>
             <w:pPr>
               <w:rPr>
-                <w:lang w:val="en-150"/>
-              </w:rPr>
-            </w:pPr>
-            <w:proofErr w:type="spellStart"/>
-            <w:r>
-              <w:rPr>
-                <w:lang w:val="en-150"/>
-              </w:rPr>
-              <w:t>finalizácia</w:t>
-            </w:r>
-            <w:proofErr w:type="spellEnd"/>
-            <w:r>
-              <w:rPr>
-                <w:lang w:val="en-150"/>
-              </w:rPr>
-              <w:t xml:space="preserve"> </w:t>
-            </w:r>
-            <w:proofErr w:type="spellStart"/>
-            <w:r>
-              <w:rPr>
-                <w:lang w:val="en-150"/>
-              </w:rPr>
-              <w:t>aplikácie</w:t>
-            </w:r>
-            <w:proofErr w:type="spellEnd"/>
-          </w:p>
-        </w:tc>
-        <w:tc>
-          <w:tcPr>
-            <w:tcW w:w="0" w:type="auto"/>
-            <w:tcBorders>
-              <w:top w:val="single" w:sz="6" w:space="0" w:color="515151"/>
-              <w:left w:val="single" w:sz="6" w:space="0" w:color="515151"/>
-              <w:bottom w:val="single" w:sz="6" w:space="0" w:color="515151"/>
-              <w:right w:val="single" w:sz="6" w:space="0" w:color="515151"/>
-            </w:tcBorders>
-            <w:shd w:val="clear" w:color="auto" w:fill="auto"/>
-            <w:tcMar>
-              <w:top w:w="90" w:type="dxa"/>
-              <w:left w:w="195" w:type="dxa"/>
-              <w:bottom w:w="90" w:type="dxa"/>
-              <w:right w:w="195" w:type="dxa"/>
-            </w:tcMar>
-            <w:vAlign w:val="center"/>
-            <w:hideMark/>
-          </w:tcPr>
-          <w:p>
-            <w:pPr>
-              <w:rPr>
-                <w:lang w:val="en-150"/>
-              </w:rPr>
-            </w:pPr>
-            <w:r>
-              <w:rPr>
-                <w:lang w:val="en-150"/>
+                <w:lang/>
+              </w:rPr>
+            </w:pPr>
+            <w:r>
+              <w:rPr>
+                <w:lang/>
+              </w:rPr>
+              <w:t>finalizácia aplikácie</w:t>
+            </w:r>
+          </w:p>
+        </w:tc>
+        <w:tc>
+          <w:tcPr>
+            <w:tcW w:w="0" w:type="auto"/>
+            <w:tcBorders>
+              <w:top w:val="single" w:sz="6" w:space="0" w:color="515151"/>
+              <w:left w:val="single" w:sz="6" w:space="0" w:color="515151"/>
+              <w:bottom w:val="single" w:sz="6" w:space="0" w:color="515151"/>
+              <w:right w:val="single" w:sz="6" w:space="0" w:color="515151"/>
+            </w:tcBorders>
+            <w:shd w:val="clear" w:color="auto" w:fill="auto"/>
+            <w:tcMar>
+              <w:top w:w="90" w:type="dxa"/>
+              <w:left w:w="195" w:type="dxa"/>
+              <w:bottom w:w="90" w:type="dxa"/>
+              <w:right w:w="195" w:type="dxa"/>
+            </w:tcMar>
+            <w:vAlign w:val="center"/>
+            <w:hideMark/>
+          </w:tcPr>
+          <w:p>
+            <w:pPr>
+              <w:rPr>
+                <w:lang/>
+              </w:rPr>
+            </w:pPr>
+            <w:r>
+              <w:rPr>
+                <w:lang/>
               </w:rPr>
               <w:t>18</w:t>
             </w:r>
@@ -2385,12 +2083,12 @@
           <w:p>
             <w:pPr>
               <w:rPr>
-                <w:lang w:val="en-150"/>
-              </w:rPr>
-            </w:pPr>
-            <w:r>
-              <w:rPr>
-                <w:lang w:val="en-150"/>
+                <w:lang/>
+              </w:rPr>
+            </w:pPr>
+            <w:r>
+              <w:rPr>
+                <w:lang/>
               </w:rPr>
               <w:t>All</w:t>
             </w:r>
@@ -2418,7 +2116,7 @@
           <w:p>
             <w:pPr>
               <w:rPr>
-                <w:lang w:val="en-150"/>
+                <w:lang/>
               </w:rPr>
             </w:pPr>
           </w:p>
@@ -2450,12 +2148,12 @@
           <w:p>
             <w:pPr>
               <w:rPr>
-                <w:lang w:val="en-150"/>
-              </w:rPr>
-            </w:pPr>
-            <w:r>
-              <w:rPr>
-                <w:lang w:val="en-150"/>
+                <w:lang/>
+              </w:rPr>
+            </w:pPr>
+            <w:r>
+              <w:rPr>
+                <w:lang/>
               </w:rPr>
               <w:t>video</w:t>
             </w:r>
@@ -2483,12 +2181,12 @@
           <w:p>
             <w:pPr>
               <w:rPr>
-                <w:lang w:val="en-150"/>
-              </w:rPr>
-            </w:pPr>
-            <w:r>
-              <w:rPr>
-                <w:lang w:val="en-150"/>
+                <w:lang/>
+              </w:rPr>
+            </w:pPr>
+            <w:r>
+              <w:rPr>
+                <w:lang/>
               </w:rPr>
               <w:t>8</w:t>
             </w:r>
@@ -2516,17 +2214,15 @@
           <w:p>
             <w:pPr>
               <w:rPr>
-                <w:lang w:val="en-150"/>
-              </w:rPr>
-            </w:pPr>
-            <w:proofErr w:type="spellStart"/>
-            <w:r>
-              <w:rPr>
-                <w:lang w:val="en-150"/>
+                <w:lang/>
+              </w:rPr>
+            </w:pPr>
+            <w:r>
+              <w:rPr>
+                <w:lang/>
               </w:rPr>
               <w:t>Rišo</w:t>
             </w:r>
-            <w:proofErr w:type="spellEnd"/>
           </w:p>
         </w:tc>
         <w:tc>
@@ -2545,12 +2241,12 @@
           <w:p>
             <w:pPr>
               <w:rPr>
-                <w:lang w:val="en-150"/>
-              </w:rPr>
-            </w:pPr>
-            <w:r>
-              <w:rPr>
-                <w:lang w:val="en-150"/>
+                <w:lang/>
+              </w:rPr>
+            </w:pPr>
+            <w:r>
+              <w:rPr>
+                <w:lang/>
               </w:rPr>
               <w:br/>
             </w:r>
@@ -2584,7 +2280,7 @@
         <w:kern w:val="2"/>
         <w:sz w:val="22"/>
         <w:szCs w:val="22"/>
-        <w:lang w:val="en-150" w:eastAsia="en-US" w:bidi="ar-SA"/>
+        <w:lang w:eastAsia="en-US" w:bidi="ar-SA"/>
         <w14:ligatures w14:val="standardContextual"/>
       </w:rPr>
     </w:rPrDefault>
@@ -2972,18 +2668,18 @@
     <w:lsdException w:name="Unresolved Mention" w:semiHidden="1" w:unhideWhenUsed="1"/>
     <w:lsdException w:name="Smart Link" w:semiHidden="1" w:unhideWhenUsed="1"/>
   </w:latentStyles>
-  <w:style w:type="paragraph" w:default="1" w:styleId="Normal">
+  <w:style w:type="paragraph" w:default="1" w:styleId="Normlny">
     <w:name w:val="Normal"/>
     <w:qFormat/>
     <w:rPr>
       <w:lang w:val="sk-SK"/>
     </w:rPr>
   </w:style>
-  <w:style w:type="paragraph" w:styleId="Heading1">
+  <w:style w:type="paragraph" w:styleId="Nadpis1">
     <w:name w:val="heading 1"/>
-    <w:basedOn w:val="Normal"/>
-    <w:next w:val="Normal"/>
-    <w:link w:val="Heading1Char"/>
+    <w:basedOn w:val="Normlny"/>
+    <w:next w:val="Normlny"/>
+    <w:link w:val="Nadpis1Char"/>
     <w:uiPriority w:val="9"/>
     <w:qFormat/>
     <w:rsid w:val="00D17BE7"/>
@@ -3000,11 +2696,11 @@
       <w:szCs w:val="32"/>
     </w:rPr>
   </w:style>
-  <w:style w:type="paragraph" w:styleId="Heading2">
+  <w:style w:type="paragraph" w:styleId="Nadpis2">
     <w:name w:val="heading 2"/>
-    <w:basedOn w:val="Normal"/>
-    <w:next w:val="Normal"/>
-    <w:link w:val="Heading2Char"/>
+    <w:basedOn w:val="Normlny"/>
+    <w:next w:val="Normlny"/>
+    <w:link w:val="Nadpis2Char"/>
     <w:uiPriority w:val="9"/>
     <w:unhideWhenUsed/>
     <w:qFormat/>
@@ -3022,12 +2718,13 @@
       <w:szCs w:val="26"/>
     </w:rPr>
   </w:style>
-  <w:style w:type="character" w:default="1" w:styleId="DefaultParagraphFont">
+  <w:style w:type="character" w:default="1" w:styleId="Predvolenpsmoodseku">
     <w:name w:val="Default Paragraph Font"/>
     <w:uiPriority w:val="1"/>
+    <w:semiHidden/>
     <w:unhideWhenUsed/>
   </w:style>
-  <w:style w:type="table" w:default="1" w:styleId="TableNormal">
+  <w:style w:type="table" w:default="1" w:styleId="Normlnatabuka">
     <w:name w:val="Normal Table"/>
     <w:uiPriority w:val="99"/>
     <w:semiHidden/>
@@ -3042,17 +2739,17 @@
       </w:tblCellMar>
     </w:tblPr>
   </w:style>
-  <w:style w:type="numbering" w:default="1" w:styleId="NoList">
+  <w:style w:type="numbering" w:default="1" w:styleId="Bezzoznamu">
     <w:name w:val="No List"/>
     <w:uiPriority w:val="99"/>
     <w:semiHidden/>
     <w:unhideWhenUsed/>
   </w:style>
-  <w:style w:type="paragraph" w:styleId="Title">
+  <w:style w:type="paragraph" w:styleId="Nzov">
     <w:name w:val="Title"/>
-    <w:basedOn w:val="Normal"/>
-    <w:next w:val="Normal"/>
-    <w:link w:val="TitleChar"/>
+    <w:basedOn w:val="Normlny"/>
+    <w:next w:val="Normlny"/>
+    <w:link w:val="NzovChar"/>
     <w:uiPriority w:val="10"/>
     <w:qFormat/>
     <w:rsid w:val="00D17BE7"/>
@@ -3068,10 +2765,10 @@
       <w:szCs w:val="56"/>
     </w:rPr>
   </w:style>
-  <w:style w:type="character" w:customStyle="1" w:styleId="TitleChar">
-    <w:name w:val="Title Char"/>
-    <w:basedOn w:val="DefaultParagraphFont"/>
-    <w:link w:val="Title"/>
+  <w:style w:type="character" w:customStyle="1" w:styleId="NzovChar">
+    <w:name w:val="Názov Char"/>
+    <w:basedOn w:val="Predvolenpsmoodseku"/>
+    <w:link w:val="Nzov"/>
     <w:uiPriority w:val="10"/>
     <w:rsid w:val="00D17BE7"/>
     <w:rPr>
@@ -3083,10 +2780,10 @@
       <w:lang w:val="sk-SK"/>
     </w:rPr>
   </w:style>
-  <w:style w:type="character" w:customStyle="1" w:styleId="Heading2Char">
-    <w:name w:val="Heading 2 Char"/>
-    <w:basedOn w:val="DefaultParagraphFont"/>
-    <w:link w:val="Heading2"/>
+  <w:style w:type="character" w:customStyle="1" w:styleId="Nadpis2Char">
+    <w:name w:val="Nadpis 2 Char"/>
+    <w:basedOn w:val="Predvolenpsmoodseku"/>
+    <w:link w:val="Nadpis2"/>
     <w:uiPriority w:val="9"/>
     <w:rsid w:val="00D17BE7"/>
     <w:rPr>
@@ -3097,10 +2794,10 @@
       <w:lang w:val="sk-SK"/>
     </w:rPr>
   </w:style>
-  <w:style w:type="character" w:customStyle="1" w:styleId="Heading1Char">
-    <w:name w:val="Heading 1 Char"/>
-    <w:basedOn w:val="DefaultParagraphFont"/>
-    <w:link w:val="Heading1"/>
+  <w:style w:type="character" w:customStyle="1" w:styleId="Nadpis1Char">
+    <w:name w:val="Nadpis 1 Char"/>
+    <w:basedOn w:val="Predvolenpsmoodseku"/>
+    <w:link w:val="Nadpis1"/>
     <w:uiPriority w:val="9"/>
     <w:rsid w:val="00D17BE7"/>
     <w:rPr>
@@ -3111,9 +2808,9 @@
       <w:lang w:val="sk-SK"/>
     </w:rPr>
   </w:style>
-  <w:style w:type="character" w:styleId="Hyperlink">
+  <w:style w:type="character" w:styleId="Hypertextovprepojenie">
     <w:name w:val="Hyperlink"/>
-    <w:basedOn w:val="DefaultParagraphFont"/>
+    <w:basedOn w:val="Predvolenpsmoodseku"/>
     <w:uiPriority w:val="99"/>
     <w:unhideWhenUsed/>
     <w:rsid w:val="00F675A6"/>
@@ -3122,9 +2819,9 @@
       <w:u w:val="single"/>
     </w:rPr>
   </w:style>
-  <w:style w:type="character" w:styleId="UnresolvedMention">
+  <w:style w:type="character" w:styleId="Nevyrieenzmienka">
     <w:name w:val="Unresolved Mention"/>
-    <w:basedOn w:val="DefaultParagraphFont"/>
+    <w:basedOn w:val="Predvolenpsmoodseku"/>
     <w:uiPriority w:val="99"/>
     <w:semiHidden/>
     <w:unhideWhenUsed/>

</xml_diff>